<commit_message>
Readme updated with configurations
</commit_message>
<xml_diff>
--- a/Readme.docx
+++ b/Readme.docx
@@ -1,6 +1,6 @@
 
 <file path=word/document.xml><?xml version="1.0" encoding="utf-8"?>
-<w:document xmlns:wpc="http://schemas.microsoft.com/office/word/2010/wordprocessingCanvas" xmlns:cx="http://schemas.microsoft.com/office/drawing/2014/chartex" xmlns:cx1="http://schemas.microsoft.com/office/drawing/2015/9/8/chartex" xmlns:cx2="http://schemas.microsoft.com/office/drawing/2015/10/21/chartex" xmlns:cx3="http://schemas.microsoft.com/office/drawing/2016/5/9/chartex" xmlns:cx4="http://schemas.microsoft.com/office/drawing/2016/5/10/chartex" xmlns:cx5="http://schemas.microsoft.com/office/drawing/2016/5/11/chartex" xmlns:cx6="http://schemas.microsoft.com/office/drawing/2016/5/12/chartex" xmlns:cx7="http://schemas.microsoft.com/office/drawing/2016/5/13/chartex" xmlns:cx8="http://schemas.microsoft.com/office/drawing/2016/5/14/chartex" xmlns:mc="http://schemas.openxmlformats.org/markup-compatibility/2006" xmlns:aink="http://schemas.microsoft.com/office/drawing/2016/ink" xmlns:am3d="http://schemas.microsoft.com/office/drawing/2017/model3d" xmlns:o="urn:schemas-microsoft-com:office:office" xmlns:r="http://schemas.openxmlformats.org/officeDocument/2006/relationships" xmlns:m="http://schemas.openxmlformats.org/officeDocument/2006/math" xmlns:v="urn:schemas-microsoft-com:vml" xmlns:wp14="http://schemas.microsoft.com/office/word/2010/wordprocessingDrawing" xmlns:wp="http://schemas.openxmlformats.org/drawingml/2006/wordprocessingDrawing" xmlns:w10="urn:schemas-microsoft-com:office:word" xmlns:w="http://schemas.openxmlformats.org/wordprocessingml/2006/main" xmlns:w14="http://schemas.microsoft.com/office/word/2010/wordml" xmlns:w15="http://schemas.microsoft.com/office/word/2012/wordml" xmlns:w16cid="http://schemas.microsoft.com/office/word/2016/wordml/cid" xmlns:w16se="http://schemas.microsoft.com/office/word/2015/wordml/symex" xmlns:wpg="http://schemas.microsoft.com/office/word/2010/wordprocessingGroup" xmlns:wpi="http://schemas.microsoft.com/office/word/2010/wordprocessingInk" xmlns:wne="http://schemas.microsoft.com/office/word/2006/wordml" xmlns:wps="http://schemas.microsoft.com/office/word/2010/wordprocessingShape" mc:Ignorable="w14 w15 w16se w16cid wp14">
+<w:document xmlns:wpc="http://schemas.microsoft.com/office/word/2010/wordprocessingCanvas" xmlns:cx="http://schemas.microsoft.com/office/drawing/2014/chartex" xmlns:cx1="http://schemas.microsoft.com/office/drawing/2015/9/8/chartex" xmlns:cx2="http://schemas.microsoft.com/office/drawing/2015/10/21/chartex" xmlns:cx3="http://schemas.microsoft.com/office/drawing/2016/5/9/chartex" xmlns:cx4="http://schemas.microsoft.com/office/drawing/2016/5/10/chartex" xmlns:cx5="http://schemas.microsoft.com/office/drawing/2016/5/11/chartex" xmlns:cx6="http://schemas.microsoft.com/office/drawing/2016/5/12/chartex" xmlns:cx7="http://schemas.microsoft.com/office/drawing/2016/5/13/chartex" xmlns:cx8="http://schemas.microsoft.com/office/drawing/2016/5/14/chartex" xmlns:mc="http://schemas.openxmlformats.org/markup-compatibility/2006" xmlns:aink="http://schemas.microsoft.com/office/drawing/2016/ink" xmlns:am3d="http://schemas.microsoft.com/office/drawing/2017/model3d" xmlns:o="urn:schemas-microsoft-com:office:office" xmlns:r="http://schemas.openxmlformats.org/officeDocument/2006/relationships" xmlns:m="http://schemas.openxmlformats.org/officeDocument/2006/math" xmlns:v="urn:schemas-microsoft-com:vml" xmlns:wp14="http://schemas.microsoft.com/office/word/2010/wordprocessingDrawing" xmlns:wp="http://schemas.openxmlformats.org/drawingml/2006/wordprocessingDrawing" xmlns:w10="urn:schemas-microsoft-com:office:word" xmlns:w="http://schemas.openxmlformats.org/wordprocessingml/2006/main" xmlns:w14="http://schemas.microsoft.com/office/word/2010/wordml" xmlns:w15="http://schemas.microsoft.com/office/word/2012/wordml" xmlns:w16cex="http://schemas.microsoft.com/office/word/2018/wordml/cex" xmlns:w16cid="http://schemas.microsoft.com/office/word/2016/wordml/cid" xmlns:w16="http://schemas.microsoft.com/office/word/2018/wordml" xmlns:w16sdtdh="http://schemas.microsoft.com/office/word/2020/wordml/sdtdatahash" xmlns:w16se="http://schemas.microsoft.com/office/word/2015/wordml/symex" xmlns:wpg="http://schemas.microsoft.com/office/word/2010/wordprocessingGroup" xmlns:wpi="http://schemas.microsoft.com/office/word/2010/wordprocessingInk" xmlns:wne="http://schemas.microsoft.com/office/word/2006/wordml" xmlns:wps="http://schemas.microsoft.com/office/word/2010/wordprocessingShape" mc:Ignorable="w14 w15 w16se w16cid w16 w16cex w16sdtdh wp14">
   <w:body>
     <w:p>
       <w:pPr>
@@ -110,29 +110,7 @@
           <w:szCs w:val="24"/>
           <w:shd w:val="clear" w:color="auto" w:fill="FFFFFF"/>
         </w:rPr>
-        <w:t xml:space="preserve">This website operates as an </w:t>
-      </w:r>
-      <w:proofErr w:type="gramStart"/>
-      <w:r>
-        <w:rPr>
-          <w:rFonts w:ascii="Times New Roman" w:hAnsi="Times New Roman" w:cs="Times New Roman"/>
-          <w:color w:val="000000"/>
-          <w:sz w:val="24"/>
-          <w:szCs w:val="24"/>
-          <w:shd w:val="clear" w:color="auto" w:fill="FFFFFF"/>
-        </w:rPr>
-        <w:t>inter-college online classifieds</w:t>
-      </w:r>
-      <w:proofErr w:type="gramEnd"/>
-      <w:r>
-        <w:rPr>
-          <w:rFonts w:ascii="Times New Roman" w:hAnsi="Times New Roman" w:cs="Times New Roman"/>
-          <w:color w:val="000000"/>
-          <w:sz w:val="24"/>
-          <w:szCs w:val="24"/>
-          <w:shd w:val="clear" w:color="auto" w:fill="FFFFFF"/>
-        </w:rPr>
-        <w:t xml:space="preserve"> market place for used items of the students including electronic calculators, drafters, aprons etc., It is accessible through the internet. The description of the items uploaded by the lender gives borrowers a clear idea about the item. These items are categorized based on buy, borrow or donate and can be accessed easily. Borrower can contact the lender privately after requesting an item. All the irrelevant activities are controlled by the admin. This will reduce the physical efforts of students meeting different individuals in the college.</w:t>
+        <w:t>This website operates as an inter-college online classifieds market place for used items of the students including electronic calculators, drafters, aprons etc., It is accessible through the internet. The description of the items uploaded by the lender gives borrowers a clear idea about the item. These items are categorized based on buy, borrow or donate and can be accessed easily. Borrower can contact the lender privately after requesting an item. All the irrelevant activities are controlled by the admin. This will reduce the physical efforts of students meeting different individuals in the college.</w:t>
       </w:r>
     </w:p>
     <w:p>
@@ -290,9 +268,8 @@
           <w:sz w:val="24"/>
           <w:szCs w:val="24"/>
         </w:rPr>
-        <w:t xml:space="preserve">Node Package </w:t>
-      </w:r>
-      <w:proofErr w:type="gramStart"/>
+        <w:t>Node Package Manager(</w:t>
+      </w:r>
       <w:r>
         <w:rPr>
           <w:rFonts w:ascii="Times New Roman" w:eastAsia="Times New Roman" w:hAnsi="Times New Roman"/>
@@ -300,20 +277,8 @@
           <w:sz w:val="24"/>
           <w:szCs w:val="24"/>
         </w:rPr>
-        <w:t>Manager(</w:t>
-      </w:r>
-      <w:proofErr w:type="spellStart"/>
-      <w:proofErr w:type="gramEnd"/>
-      <w:r>
-        <w:rPr>
-          <w:rFonts w:ascii="Times New Roman" w:eastAsia="Times New Roman" w:hAnsi="Times New Roman"/>
-          <w:bCs/>
-          <w:sz w:val="24"/>
-          <w:szCs w:val="24"/>
-        </w:rPr>
         <w:t>npm</w:t>
       </w:r>
-      <w:proofErr w:type="spellEnd"/>
       <w:r>
         <w:rPr>
           <w:rFonts w:ascii="Times New Roman" w:eastAsia="Times New Roman" w:hAnsi="Times New Roman"/>
@@ -394,18 +359,7 @@
           <w:szCs w:val="24"/>
           <w:lang w:val="en-IN" w:eastAsia="en-IN"/>
         </w:rPr>
-        <w:t>Browser of choice to</w:t>
-      </w:r>
-      <w:r>
-        <w:rPr>
-          <w:rFonts w:ascii="Times New Roman" w:eastAsia="Times New Roman" w:hAnsi="Times New Roman" w:cs="Times New Roman"/>
-          <w:bCs/>
-          <w:color w:val="000000"/>
-          <w:sz w:val="24"/>
-          <w:szCs w:val="24"/>
-          <w:lang w:val="en-IN" w:eastAsia="en-IN"/>
-        </w:rPr>
-        <w:t xml:space="preserve"> download visual studio</w:t>
+        <w:t>Browser of choice to download visual studio</w:t>
       </w:r>
       <w:r>
         <w:rPr>
@@ -475,8 +429,37 @@
             <w:sz w:val="24"/>
             <w:szCs w:val="24"/>
           </w:rPr>
-          <w:t xml:space="preserve">Download IntelliJ IDEA: </w:t>
+          <w:t>Download IntelliJ IDEA: The Java IDE for Professional Developers by JetBrains</w:t>
         </w:r>
+      </w:hyperlink>
+    </w:p>
+    <w:p>
+      <w:pPr>
+        <w:numPr>
+          <w:ilvl w:val="0"/>
+          <w:numId w:val="3"/>
+        </w:numPr>
+        <w:shd w:val="clear" w:color="auto" w:fill="FFFFFF"/>
+        <w:spacing w:after="150" w:line="360" w:lineRule="auto"/>
+        <w:jc w:val="both"/>
+        <w:rPr>
+          <w:rFonts w:ascii="Times New Roman" w:eastAsia="Times New Roman" w:hAnsi="Times New Roman" w:cs="Times New Roman"/>
+          <w:bCs/>
+          <w:color w:val="000000"/>
+          <w:sz w:val="24"/>
+          <w:szCs w:val="24"/>
+          <w:lang w:val="en-IN" w:eastAsia="en-IN"/>
+        </w:rPr>
+      </w:pPr>
+      <w:r>
+        <w:rPr>
+          <w:rFonts w:ascii="Times New Roman" w:hAnsi="Times New Roman" w:cs="Times New Roman"/>
+          <w:sz w:val="24"/>
+          <w:szCs w:val="24"/>
+        </w:rPr>
+        <w:t xml:space="preserve">Download MySQL from </w:t>
+      </w:r>
+      <w:hyperlink r:id="rId7" w:history="1">
         <w:r>
           <w:rPr>
             <w:rStyle w:val="Hyperlink"/>
@@ -484,8 +467,37 @@
             <w:sz w:val="24"/>
             <w:szCs w:val="24"/>
           </w:rPr>
-          <w:t>T</w:t>
+          <w:t>MySQL :: MySQL Community Downloads</w:t>
         </w:r>
+      </w:hyperlink>
+    </w:p>
+    <w:p>
+      <w:pPr>
+        <w:numPr>
+          <w:ilvl w:val="0"/>
+          <w:numId w:val="3"/>
+        </w:numPr>
+        <w:shd w:val="clear" w:color="auto" w:fill="FFFFFF"/>
+        <w:spacing w:after="150" w:line="360" w:lineRule="auto"/>
+        <w:jc w:val="both"/>
+        <w:rPr>
+          <w:rFonts w:ascii="Times New Roman" w:eastAsia="Times New Roman" w:hAnsi="Times New Roman" w:cs="Times New Roman"/>
+          <w:bCs/>
+          <w:color w:val="000000"/>
+          <w:sz w:val="24"/>
+          <w:szCs w:val="24"/>
+          <w:lang w:val="en-IN" w:eastAsia="en-IN"/>
+        </w:rPr>
+      </w:pPr>
+      <w:r>
+        <w:rPr>
+          <w:rFonts w:ascii="Times New Roman" w:hAnsi="Times New Roman" w:cs="Times New Roman"/>
+          <w:sz w:val="24"/>
+          <w:szCs w:val="24"/>
+        </w:rPr>
+        <w:t xml:space="preserve">Install npm from </w:t>
+      </w:r>
+      <w:hyperlink r:id="rId8" w:history="1">
         <w:r>
           <w:rPr>
             <w:rStyle w:val="Hyperlink"/>
@@ -493,143 +505,7 @@
             <w:sz w:val="24"/>
             <w:szCs w:val="24"/>
           </w:rPr>
-          <w:t>he Java IDE for Professional Developers by JetBrains</w:t>
-        </w:r>
-      </w:hyperlink>
-    </w:p>
-    <w:p>
-      <w:pPr>
-        <w:numPr>
-          <w:ilvl w:val="0"/>
-          <w:numId w:val="3"/>
-        </w:numPr>
-        <w:shd w:val="clear" w:color="auto" w:fill="FFFFFF"/>
-        <w:spacing w:after="150" w:line="360" w:lineRule="auto"/>
-        <w:jc w:val="both"/>
-        <w:rPr>
-          <w:rFonts w:ascii="Times New Roman" w:eastAsia="Times New Roman" w:hAnsi="Times New Roman" w:cs="Times New Roman"/>
-          <w:bCs/>
-          <w:color w:val="000000"/>
-          <w:sz w:val="24"/>
-          <w:szCs w:val="24"/>
-          <w:lang w:val="en-IN" w:eastAsia="en-IN"/>
-        </w:rPr>
-      </w:pPr>
-      <w:r>
-        <w:rPr>
-          <w:rFonts w:ascii="Times New Roman" w:hAnsi="Times New Roman" w:cs="Times New Roman"/>
-          <w:sz w:val="24"/>
-          <w:szCs w:val="24"/>
-        </w:rPr>
-        <w:t xml:space="preserve">Download MySQL from </w:t>
-      </w:r>
-      <w:hyperlink r:id="rId7" w:history="1">
-        <w:proofErr w:type="gramStart"/>
-        <w:r>
-          <w:rPr>
-            <w:rStyle w:val="Hyperlink"/>
-            <w:rFonts w:ascii="Times New Roman" w:hAnsi="Times New Roman" w:cs="Times New Roman"/>
-            <w:sz w:val="24"/>
-            <w:szCs w:val="24"/>
-          </w:rPr>
-          <w:t>MySQL :</w:t>
-        </w:r>
-        <w:proofErr w:type="gramEnd"/>
-        <w:r>
-          <w:rPr>
-            <w:rStyle w:val="Hyperlink"/>
-            <w:rFonts w:ascii="Times New Roman" w:hAnsi="Times New Roman" w:cs="Times New Roman"/>
-            <w:sz w:val="24"/>
-            <w:szCs w:val="24"/>
-          </w:rPr>
-          <w:t>: MySQL Community Downloads</w:t>
-        </w:r>
-      </w:hyperlink>
-    </w:p>
-    <w:p>
-      <w:pPr>
-        <w:numPr>
-          <w:ilvl w:val="0"/>
-          <w:numId w:val="3"/>
-        </w:numPr>
-        <w:shd w:val="clear" w:color="auto" w:fill="FFFFFF"/>
-        <w:spacing w:after="150" w:line="360" w:lineRule="auto"/>
-        <w:jc w:val="both"/>
-        <w:rPr>
-          <w:rFonts w:ascii="Times New Roman" w:eastAsia="Times New Roman" w:hAnsi="Times New Roman" w:cs="Times New Roman"/>
-          <w:bCs/>
-          <w:color w:val="000000"/>
-          <w:sz w:val="24"/>
-          <w:szCs w:val="24"/>
-          <w:lang w:val="en-IN" w:eastAsia="en-IN"/>
-        </w:rPr>
-      </w:pPr>
-      <w:r>
-        <w:rPr>
-          <w:rFonts w:ascii="Times New Roman" w:hAnsi="Times New Roman" w:cs="Times New Roman"/>
-          <w:sz w:val="24"/>
-          <w:szCs w:val="24"/>
-        </w:rPr>
-        <w:t xml:space="preserve">Install </w:t>
-      </w:r>
-      <w:proofErr w:type="spellStart"/>
-      <w:r>
-        <w:rPr>
-          <w:rFonts w:ascii="Times New Roman" w:hAnsi="Times New Roman" w:cs="Times New Roman"/>
-          <w:sz w:val="24"/>
-          <w:szCs w:val="24"/>
-        </w:rPr>
-        <w:t>npm</w:t>
-      </w:r>
-      <w:proofErr w:type="spellEnd"/>
-      <w:r>
-        <w:rPr>
-          <w:rFonts w:ascii="Times New Roman" w:hAnsi="Times New Roman" w:cs="Times New Roman"/>
-          <w:sz w:val="24"/>
-          <w:szCs w:val="24"/>
-        </w:rPr>
-        <w:t xml:space="preserve"> from </w:t>
-      </w:r>
-      <w:hyperlink r:id="rId8" w:history="1">
-        <w:proofErr w:type="spellStart"/>
-        <w:r>
-          <w:rPr>
-            <w:rStyle w:val="Hyperlink"/>
-            <w:rFonts w:ascii="Times New Roman" w:hAnsi="Times New Roman" w:cs="Times New Roman"/>
-            <w:sz w:val="24"/>
-            <w:szCs w:val="24"/>
-          </w:rPr>
-          <w:t>npm</w:t>
-        </w:r>
-        <w:proofErr w:type="spellEnd"/>
-        <w:r>
-          <w:rPr>
-            <w:rStyle w:val="Hyperlink"/>
-            <w:rFonts w:ascii="Times New Roman" w:hAnsi="Times New Roman" w:cs="Times New Roman"/>
-            <w:sz w:val="24"/>
-            <w:szCs w:val="24"/>
-          </w:rPr>
-          <w:t xml:space="preserve"> | get </w:t>
-        </w:r>
-        <w:proofErr w:type="spellStart"/>
-        <w:r>
-          <w:rPr>
-            <w:rStyle w:val="Hyperlink"/>
-            <w:rFonts w:ascii="Times New Roman" w:hAnsi="Times New Roman" w:cs="Times New Roman"/>
-            <w:sz w:val="24"/>
-            <w:szCs w:val="24"/>
-          </w:rPr>
-          <w:t>npm</w:t>
-        </w:r>
-        <w:proofErr w:type="spellEnd"/>
-        <w:r>
-          <w:rPr>
-            <w:rStyle w:val="Hyperlink"/>
-            <w:rFonts w:ascii="Times New Roman" w:hAnsi="Times New Roman" w:cs="Times New Roman"/>
-            <w:sz w:val="24"/>
-            <w:szCs w:val="24"/>
-          </w:rPr>
-          <w:t xml:space="preserve"> (npmjs.com)</w:t>
+          <w:t>npm | get npm (npmjs.com)</w:t>
         </w:r>
       </w:hyperlink>
     </w:p>
@@ -721,7 +597,41 @@
           <w:sz w:val="24"/>
           <w:szCs w:val="24"/>
         </w:rPr>
-        <w:t>Open the backend project in the IntelliJ</w:t>
+        <w:t>Open the backend project</w:t>
+      </w:r>
+      <w:r>
+        <w:rPr>
+          <w:rFonts w:ascii="Times New Roman" w:hAnsi="Times New Roman" w:cs="Times New Roman"/>
+          <w:sz w:val="24"/>
+          <w:szCs w:val="24"/>
+        </w:rPr>
+        <w:t xml:space="preserve"> (</w:t>
+      </w:r>
+      <w:r>
+        <w:rPr>
+          <w:rFonts w:ascii="Times New Roman" w:hAnsi="Times New Roman" w:cs="Times New Roman"/>
+          <w:i/>
+          <w:iCs/>
+          <w:sz w:val="24"/>
+          <w:szCs w:val="24"/>
+        </w:rPr>
+        <w:t>service folder</w:t>
+      </w:r>
+      <w:r>
+        <w:rPr>
+          <w:rFonts w:ascii="Times New Roman" w:hAnsi="Times New Roman" w:cs="Times New Roman"/>
+          <w:sz w:val="24"/>
+          <w:szCs w:val="24"/>
+        </w:rPr>
+        <w:t xml:space="preserve">) </w:t>
+      </w:r>
+      <w:r>
+        <w:rPr>
+          <w:rFonts w:ascii="Times New Roman" w:hAnsi="Times New Roman" w:cs="Times New Roman"/>
+          <w:sz w:val="24"/>
+          <w:szCs w:val="24"/>
+        </w:rPr>
+        <w:t>in the IntelliJ</w:t>
       </w:r>
     </w:p>
     <w:p>
@@ -746,7 +656,53 @@
           <w:sz w:val="24"/>
           <w:szCs w:val="24"/>
         </w:rPr>
-        <w:t>Open the Frontend code in the Visual Studio code</w:t>
+        <w:t>Open the Frontend code</w:t>
+      </w:r>
+      <w:r>
+        <w:rPr>
+          <w:rFonts w:ascii="Times New Roman" w:hAnsi="Times New Roman" w:cs="Times New Roman"/>
+          <w:sz w:val="24"/>
+          <w:szCs w:val="24"/>
+        </w:rPr>
+        <w:t xml:space="preserve"> (</w:t>
+      </w:r>
+      <w:r>
+        <w:rPr>
+          <w:rFonts w:ascii="Times New Roman" w:hAnsi="Times New Roman" w:cs="Times New Roman"/>
+          <w:i/>
+          <w:iCs/>
+          <w:sz w:val="24"/>
+          <w:szCs w:val="24"/>
+        </w:rPr>
+        <w:t>ui</w:t>
+      </w:r>
+      <w:r>
+        <w:rPr>
+          <w:rFonts w:ascii="Times New Roman" w:hAnsi="Times New Roman" w:cs="Times New Roman"/>
+          <w:i/>
+          <w:iCs/>
+          <w:sz w:val="24"/>
+          <w:szCs w:val="24"/>
+        </w:rPr>
+        <w:t xml:space="preserve"> folder</w:t>
+      </w:r>
+      <w:r>
+        <w:rPr>
+          <w:rFonts w:ascii="Times New Roman" w:hAnsi="Times New Roman" w:cs="Times New Roman"/>
+          <w:i/>
+          <w:iCs/>
+          <w:sz w:val="24"/>
+          <w:szCs w:val="24"/>
+        </w:rPr>
+        <w:t>)</w:t>
+      </w:r>
+      <w:r>
+        <w:rPr>
+          <w:rFonts w:ascii="Times New Roman" w:hAnsi="Times New Roman" w:cs="Times New Roman"/>
+          <w:sz w:val="24"/>
+          <w:szCs w:val="24"/>
+        </w:rPr>
+        <w:t xml:space="preserve"> in the Visual Studio code</w:t>
       </w:r>
     </w:p>
     <w:p>
@@ -771,192 +727,147 @@
           <w:sz w:val="24"/>
           <w:szCs w:val="24"/>
         </w:rPr>
-        <w:t xml:space="preserve">To start the project, </w:t>
-      </w:r>
-      <w:proofErr w:type="gramStart"/>
-      <w:r>
-        <w:rPr>
-          <w:rFonts w:ascii="Times New Roman" w:hAnsi="Times New Roman" w:cs="Times New Roman"/>
-          <w:sz w:val="24"/>
-          <w:szCs w:val="24"/>
-        </w:rPr>
-        <w:t>Open</w:t>
-      </w:r>
-      <w:proofErr w:type="gramEnd"/>
-      <w:r>
-        <w:rPr>
-          <w:rFonts w:ascii="Times New Roman" w:hAnsi="Times New Roman" w:cs="Times New Roman"/>
-          <w:sz w:val="24"/>
-          <w:szCs w:val="24"/>
-        </w:rPr>
-        <w:t xml:space="preserve"> command prompt and run the following commands</w:t>
-      </w:r>
-    </w:p>
-    <w:p>
-      <w:pPr>
-        <w:shd w:val="clear" w:color="auto" w:fill="FFFFFF"/>
+        <w:t>To start the project, Open command prompt and run the following commands</w:t>
+      </w:r>
+    </w:p>
+    <w:p>
+      <w:pPr>
+        <w:shd w:val="clear" w:color="auto" w:fill="E7E6E6" w:themeFill="background2"/>
         <w:spacing w:after="150" w:line="360" w:lineRule="auto"/>
         <w:ind w:firstLine="720"/>
         <w:jc w:val="both"/>
         <w:rPr>
-          <w:rFonts w:ascii="Times New Roman" w:hAnsi="Times New Roman" w:cs="Times New Roman"/>
-          <w:sz w:val="24"/>
-          <w:szCs w:val="24"/>
-        </w:rPr>
-      </w:pPr>
-      <w:r>
-        <w:rPr>
-          <w:rFonts w:ascii="Times New Roman" w:hAnsi="Times New Roman" w:cs="Times New Roman"/>
-          <w:sz w:val="24"/>
-          <w:szCs w:val="24"/>
-        </w:rPr>
-        <w:t>$create-react-</w:t>
-      </w:r>
-      <w:proofErr w:type="gramStart"/>
-      <w:r>
-        <w:rPr>
-          <w:rFonts w:ascii="Times New Roman" w:hAnsi="Times New Roman" w:cs="Times New Roman"/>
-          <w:sz w:val="24"/>
-          <w:szCs w:val="24"/>
-        </w:rPr>
-        <w:t>app  [</w:t>
-      </w:r>
-      <w:proofErr w:type="spellStart"/>
-      <w:proofErr w:type="gramEnd"/>
-      <w:r>
-        <w:rPr>
-          <w:rFonts w:ascii="Times New Roman" w:hAnsi="Times New Roman" w:cs="Times New Roman"/>
-          <w:sz w:val="24"/>
-          <w:szCs w:val="24"/>
-        </w:rPr>
-        <w:t>project</w:t>
-      </w:r>
-      <w:r>
-        <w:rPr>
-          <w:rFonts w:ascii="Times New Roman" w:hAnsi="Times New Roman" w:cs="Times New Roman"/>
-          <w:sz w:val="24"/>
-          <w:szCs w:val="24"/>
-        </w:rPr>
-        <w:t>F</w:t>
-      </w:r>
-      <w:r>
-        <w:rPr>
-          <w:rFonts w:ascii="Times New Roman" w:hAnsi="Times New Roman" w:cs="Times New Roman"/>
-          <w:sz w:val="24"/>
-          <w:szCs w:val="24"/>
-        </w:rPr>
-        <w:t>rontend</w:t>
-      </w:r>
-      <w:r>
-        <w:rPr>
-          <w:rFonts w:ascii="Times New Roman" w:hAnsi="Times New Roman" w:cs="Times New Roman"/>
-          <w:sz w:val="24"/>
-          <w:szCs w:val="24"/>
-        </w:rPr>
-        <w:t>N</w:t>
-      </w:r>
-      <w:r>
-        <w:rPr>
-          <w:rFonts w:ascii="Times New Roman" w:hAnsi="Times New Roman" w:cs="Times New Roman"/>
-          <w:sz w:val="24"/>
-          <w:szCs w:val="24"/>
-        </w:rPr>
-        <w:t>ame</w:t>
-      </w:r>
-      <w:proofErr w:type="spellEnd"/>
-      <w:r>
-        <w:rPr>
-          <w:rFonts w:ascii="Times New Roman" w:hAnsi="Times New Roman" w:cs="Times New Roman"/>
-          <w:sz w:val="24"/>
-          <w:szCs w:val="24"/>
-        </w:rPr>
-        <w:t>]</w:t>
-      </w:r>
-      <w:r>
-        <w:rPr>
-          <w:rFonts w:ascii="Times New Roman" w:hAnsi="Times New Roman" w:cs="Times New Roman"/>
-          <w:sz w:val="24"/>
-          <w:szCs w:val="24"/>
-        </w:rPr>
-        <w:t xml:space="preserve"> // If project isn’t created</w:t>
-      </w:r>
-    </w:p>
-    <w:p>
-      <w:pPr>
-        <w:shd w:val="clear" w:color="auto" w:fill="FFFFFF"/>
+          <w:rFonts w:ascii="Consolas" w:hAnsi="Consolas" w:cs="Times New Roman"/>
+        </w:rPr>
+      </w:pPr>
+      <w:r>
+        <w:rPr>
+          <w:rFonts w:ascii="Consolas" w:hAnsi="Consolas" w:cs="Times New Roman"/>
+        </w:rPr>
+        <w:t>$git clone “</w:t>
+      </w:r>
+      <w:r>
+        <w:rPr>
+          <w:rFonts w:ascii="Consolas" w:hAnsi="Consolas" w:cs="Times New Roman"/>
+          <w:i/>
+          <w:iCs/>
+        </w:rPr>
+        <w:t>GitHub URL</w:t>
+      </w:r>
+      <w:r>
+        <w:rPr>
+          <w:rFonts w:ascii="Consolas" w:hAnsi="Consolas" w:cs="Times New Roman"/>
+        </w:rPr>
+        <w:t>”</w:t>
+      </w:r>
+    </w:p>
+    <w:p>
+      <w:pPr>
+        <w:shd w:val="clear" w:color="auto" w:fill="E7E6E6" w:themeFill="background2"/>
         <w:spacing w:after="150" w:line="360" w:lineRule="auto"/>
         <w:ind w:firstLine="720"/>
         <w:jc w:val="both"/>
         <w:rPr>
-          <w:rFonts w:ascii="Times New Roman" w:hAnsi="Times New Roman" w:cs="Times New Roman"/>
-          <w:sz w:val="24"/>
-          <w:szCs w:val="24"/>
-        </w:rPr>
-      </w:pPr>
-      <w:r>
-        <w:rPr>
-          <w:rFonts w:ascii="Times New Roman" w:hAnsi="Times New Roman" w:cs="Times New Roman"/>
-          <w:sz w:val="24"/>
-          <w:szCs w:val="24"/>
-        </w:rPr>
-        <w:t>$[</w:t>
-      </w:r>
-      <w:proofErr w:type="spellStart"/>
-      <w:r>
-        <w:rPr>
-          <w:rFonts w:ascii="Times New Roman" w:hAnsi="Times New Roman" w:cs="Times New Roman"/>
-          <w:sz w:val="24"/>
-          <w:szCs w:val="24"/>
-        </w:rPr>
-        <w:t>projectFrontendName</w:t>
-      </w:r>
-      <w:proofErr w:type="spellEnd"/>
-      <w:r>
-        <w:rPr>
-          <w:rFonts w:ascii="Times New Roman" w:hAnsi="Times New Roman" w:cs="Times New Roman"/>
-          <w:sz w:val="24"/>
-          <w:szCs w:val="24"/>
-        </w:rPr>
-        <w:t>] //If project is already present</w:t>
-      </w:r>
-    </w:p>
-    <w:p>
-      <w:pPr>
-        <w:shd w:val="clear" w:color="auto" w:fill="FFFFFF"/>
+          <w:rFonts w:ascii="Consolas" w:hAnsi="Consolas" w:cs="Times New Roman"/>
+          <w:i/>
+          <w:iCs/>
+        </w:rPr>
+      </w:pPr>
+      <w:r>
+        <w:rPr>
+          <w:rFonts w:ascii="Consolas" w:hAnsi="Consolas" w:cs="Times New Roman"/>
+        </w:rPr>
+        <w:t xml:space="preserve">cd </w:t>
+      </w:r>
+      <w:r>
+        <w:rPr>
+          <w:rFonts w:ascii="Consolas" w:hAnsi="Consolas" w:cs="Times New Roman"/>
+          <w:i/>
+          <w:iCs/>
+        </w:rPr>
+        <w:t>location_of_project_folder</w:t>
+      </w:r>
+    </w:p>
+    <w:p>
+      <w:pPr>
+        <w:shd w:val="clear" w:color="auto" w:fill="E7E6E6" w:themeFill="background2"/>
         <w:spacing w:after="150" w:line="360" w:lineRule="auto"/>
         <w:ind w:firstLine="720"/>
         <w:jc w:val="both"/>
         <w:rPr>
-          <w:rFonts w:ascii="Times New Roman" w:hAnsi="Times New Roman" w:cs="Times New Roman"/>
-          <w:sz w:val="24"/>
-          <w:szCs w:val="24"/>
-        </w:rPr>
-      </w:pPr>
-      <w:r>
-        <w:rPr>
-          <w:rFonts w:ascii="Times New Roman" w:hAnsi="Times New Roman" w:cs="Times New Roman"/>
-          <w:sz w:val="24"/>
-          <w:szCs w:val="24"/>
-        </w:rPr>
-        <w:t>$</w:t>
-      </w:r>
-      <w:proofErr w:type="spellStart"/>
-      <w:r>
-        <w:rPr>
-          <w:rFonts w:ascii="Times New Roman" w:hAnsi="Times New Roman" w:cs="Times New Roman"/>
-          <w:sz w:val="24"/>
-          <w:szCs w:val="24"/>
-        </w:rPr>
-        <w:t>npm</w:t>
-      </w:r>
-      <w:proofErr w:type="spellEnd"/>
-      <w:r>
-        <w:rPr>
-          <w:rFonts w:ascii="Times New Roman" w:hAnsi="Times New Roman" w:cs="Times New Roman"/>
-          <w:sz w:val="24"/>
-          <w:szCs w:val="24"/>
-        </w:rPr>
-        <w:t xml:space="preserve"> start</w:t>
+          <w:rFonts w:ascii="Consolas" w:hAnsi="Consolas" w:cs="Times New Roman"/>
+          <w:b/>
+          <w:bCs/>
+          <w:i/>
+          <w:iCs/>
+        </w:rPr>
+      </w:pPr>
+      <w:r>
+        <w:rPr>
+          <w:rFonts w:ascii="Consolas" w:hAnsi="Consolas" w:cs="Times New Roman"/>
+        </w:rPr>
+        <w:t xml:space="preserve">$npm install </w:t>
+      </w:r>
+      <w:r>
+        <w:rPr>
+          <w:rFonts w:ascii="Consolas" w:hAnsi="Consolas" w:cs="Times New Roman"/>
+          <w:i/>
+          <w:iCs/>
+        </w:rPr>
+        <w:t>package_name -</w:t>
+      </w:r>
+      <w:r>
+        <w:rPr>
+          <w:rFonts w:ascii="Consolas" w:hAnsi="Consolas" w:cs="Times New Roman"/>
+        </w:rPr>
+        <w:t xml:space="preserve">-save  </w:t>
+      </w:r>
+      <w:r>
+        <w:rPr>
+          <w:rFonts w:ascii="Consolas" w:hAnsi="Consolas" w:cs="Times New Roman"/>
+          <w:b/>
+          <w:bCs/>
+          <w:i/>
+          <w:iCs/>
+        </w:rPr>
+        <w:t>{</w:t>
+      </w:r>
+      <w:r>
+        <w:rPr>
+          <w:rFonts w:ascii="Consolas" w:hAnsi="Consolas" w:cs="Times New Roman"/>
+          <w:b/>
+          <w:bCs/>
+          <w:i/>
+          <w:iCs/>
+        </w:rPr>
+        <w:t>to install any packages</w:t>
+      </w:r>
+      <w:r>
+        <w:rPr>
+          <w:rFonts w:ascii="Consolas" w:hAnsi="Consolas" w:cs="Times New Roman"/>
+          <w:b/>
+          <w:bCs/>
+          <w:i/>
+          <w:iCs/>
+        </w:rPr>
+        <w:t>}</w:t>
+      </w:r>
+    </w:p>
+    <w:p>
+      <w:pPr>
+        <w:shd w:val="clear" w:color="auto" w:fill="E7E6E6" w:themeFill="background2"/>
+        <w:spacing w:after="150" w:line="360" w:lineRule="auto"/>
+        <w:ind w:firstLine="720"/>
+        <w:jc w:val="both"/>
+        <w:rPr>
+          <w:rFonts w:ascii="Consolas" w:hAnsi="Consolas" w:cs="Times New Roman"/>
+        </w:rPr>
+      </w:pPr>
+      <w:r>
+        <w:rPr>
+          <w:rFonts w:ascii="Consolas" w:hAnsi="Consolas" w:cs="Times New Roman"/>
+        </w:rPr>
+        <w:t>$npm start</w:t>
       </w:r>
     </w:p>
     <w:p>
@@ -983,6 +894,10 @@
     <w:p>
       <w:pPr>
         <w:pStyle w:val="ListParagraph"/>
+        <w:numPr>
+          <w:ilvl w:val="0"/>
+          <w:numId w:val="9"/>
+        </w:numPr>
         <w:shd w:val="clear" w:color="auto" w:fill="FFFFFF"/>
         <w:spacing w:after="150" w:line="360" w:lineRule="auto"/>
         <w:jc w:val="both"/>
@@ -998,11 +913,39 @@
           <w:sz w:val="24"/>
           <w:szCs w:val="24"/>
         </w:rPr>
-        <w:t>Register and login for the access of application.</w:t>
-      </w:r>
-    </w:p>
-    <w:p>
-      <w:pPr>
+        <w:t>B</w:t>
+      </w:r>
+      <w:r>
+        <w:rPr>
+          <w:rFonts w:ascii="Times New Roman" w:hAnsi="Times New Roman" w:cs="Times New Roman"/>
+          <w:sz w:val="24"/>
+          <w:szCs w:val="24"/>
+        </w:rPr>
+        <w:t xml:space="preserve">rowser will load the ui to </w:t>
+      </w:r>
+      <w:hyperlink r:id="rId9" w:history="1">
+        <w:r>
+          <w:rPr>
+            <w:rStyle w:val="Hyperlink"/>
+            <w:rFonts w:ascii="Times New Roman" w:hAnsi="Times New Roman" w:cs="Times New Roman"/>
+            <w:sz w:val="24"/>
+            <w:szCs w:val="24"/>
+          </w:rPr>
+          <w:t>http://localhost:3000/</w:t>
+        </w:r>
+      </w:hyperlink>
+      <w:r>
+        <w:rPr>
+          <w:rFonts w:ascii="Times New Roman" w:hAnsi="Times New Roman" w:cs="Times New Roman"/>
+          <w:sz w:val="24"/>
+          <w:szCs w:val="24"/>
+        </w:rPr>
+        <w:t xml:space="preserve"> </w:t>
+      </w:r>
+    </w:p>
+    <w:p>
+      <w:pPr>
+        <w:pStyle w:val="ListParagraph"/>
         <w:shd w:val="clear" w:color="auto" w:fill="FFFFFF"/>
         <w:spacing w:after="150" w:line="360" w:lineRule="auto"/>
         <w:jc w:val="both"/>
@@ -1012,8 +955,1400 @@
           <w:szCs w:val="24"/>
         </w:rPr>
       </w:pPr>
-      <w:bookmarkStart w:id="0" w:name="_GoBack"/>
-      <w:bookmarkEnd w:id="0"/>
+    </w:p>
+    <w:p>
+      <w:pPr>
+        <w:shd w:val="clear" w:color="auto" w:fill="FFFFFF"/>
+        <w:spacing w:after="150" w:line="360" w:lineRule="auto"/>
+        <w:jc w:val="both"/>
+        <w:rPr>
+          <w:rFonts w:ascii="Times New Roman" w:hAnsi="Times New Roman" w:cs="Times New Roman"/>
+          <w:b/>
+          <w:bCs/>
+          <w:sz w:val="24"/>
+          <w:szCs w:val="24"/>
+        </w:rPr>
+      </w:pPr>
+      <w:r>
+        <w:rPr>
+          <w:rFonts w:ascii="Times New Roman" w:hAnsi="Times New Roman" w:cs="Times New Roman"/>
+          <w:b/>
+          <w:bCs/>
+          <w:sz w:val="24"/>
+          <w:szCs w:val="24"/>
+        </w:rPr>
+        <w:t>Configurations for Backend:</w:t>
+      </w:r>
+    </w:p>
+    <w:p>
+      <w:pPr>
+        <w:shd w:val="clear" w:color="auto" w:fill="FFFFFF"/>
+        <w:spacing w:after="150" w:line="360" w:lineRule="auto"/>
+        <w:jc w:val="both"/>
+        <w:rPr>
+          <w:rFonts w:ascii="Arial" w:hAnsi="Arial"/>
+          <w:color w:val="242729"/>
+          <w:sz w:val="23"/>
+          <w:szCs w:val="23"/>
+          <w:u w:val="single"/>
+          <w:shd w:val="clear" w:color="auto" w:fill="FFFFFF"/>
+        </w:rPr>
+      </w:pPr>
+      <w:r>
+        <w:rPr>
+          <w:rFonts w:ascii="Arial" w:hAnsi="Arial"/>
+          <w:color w:val="242729"/>
+          <w:sz w:val="23"/>
+          <w:szCs w:val="23"/>
+          <w:shd w:val="clear" w:color="auto" w:fill="FFFFFF"/>
+        </w:rPr>
+        <w:t>C</w:t>
+      </w:r>
+      <w:r>
+        <w:rPr>
+          <w:rFonts w:ascii="Arial" w:hAnsi="Arial"/>
+          <w:color w:val="242729"/>
+          <w:sz w:val="23"/>
+          <w:szCs w:val="23"/>
+          <w:shd w:val="clear" w:color="auto" w:fill="FFFFFF"/>
+        </w:rPr>
+        <w:t>onfig for idea source configuration in </w:t>
+      </w:r>
+      <w:r>
+        <w:rPr>
+          <w:rStyle w:val="Emphasis"/>
+          <w:rFonts w:ascii="Arial" w:hAnsi="Arial"/>
+          <w:color w:val="242729"/>
+          <w:sz w:val="23"/>
+          <w:szCs w:val="23"/>
+          <w:bdr w:val="none" w:sz="0" w:space="0" w:color="auto" w:frame="1"/>
+          <w:shd w:val="clear" w:color="auto" w:fill="FFFFFF"/>
+        </w:rPr>
+        <w:t>build.gradle</w:t>
+      </w:r>
+      <w:r>
+        <w:rPr>
+          <w:rFonts w:ascii="Arial" w:hAnsi="Arial"/>
+          <w:color w:val="242729"/>
+          <w:sz w:val="23"/>
+          <w:szCs w:val="23"/>
+          <w:shd w:val="clear" w:color="auto" w:fill="FFFFFF"/>
+        </w:rPr>
+        <w:t> file</w:t>
+      </w:r>
+      <w:r>
+        <w:rPr>
+          <w:rFonts w:ascii="Arial" w:hAnsi="Arial"/>
+          <w:color w:val="242729"/>
+          <w:sz w:val="23"/>
+          <w:szCs w:val="23"/>
+          <w:u w:val="single"/>
+          <w:shd w:val="clear" w:color="auto" w:fill="FFFFFF"/>
+        </w:rPr>
+        <w:t>.</w:t>
+      </w:r>
+    </w:p>
+    <w:p>
+      <w:pPr>
+        <w:shd w:val="clear" w:color="auto" w:fill="E7E6E6" w:themeFill="background2"/>
+        <w:tabs>
+          <w:tab w:val="left" w:pos="916"/>
+          <w:tab w:val="left" w:pos="1832"/>
+          <w:tab w:val="left" w:pos="2748"/>
+          <w:tab w:val="left" w:pos="3664"/>
+          <w:tab w:val="left" w:pos="4580"/>
+          <w:tab w:val="left" w:pos="5496"/>
+          <w:tab w:val="left" w:pos="6412"/>
+          <w:tab w:val="left" w:pos="7328"/>
+          <w:tab w:val="left" w:pos="8244"/>
+          <w:tab w:val="left" w:pos="9160"/>
+          <w:tab w:val="left" w:pos="10076"/>
+          <w:tab w:val="left" w:pos="10992"/>
+          <w:tab w:val="left" w:pos="11908"/>
+          <w:tab w:val="left" w:pos="12824"/>
+          <w:tab w:val="left" w:pos="13740"/>
+          <w:tab w:val="left" w:pos="14656"/>
+        </w:tabs>
+        <w:textAlignment w:val="baseline"/>
+        <w:rPr>
+          <w:rFonts w:ascii="Consolas" w:eastAsia="Times New Roman" w:hAnsi="Consolas" w:cs="Courier New"/>
+          <w:bdr w:val="none" w:sz="0" w:space="0" w:color="auto" w:frame="1"/>
+          <w:lang w:val="en-IN" w:eastAsia="en-IN"/>
+        </w:rPr>
+      </w:pPr>
+      <w:r>
+        <w:rPr>
+          <w:rFonts w:ascii="Consolas" w:eastAsia="Times New Roman" w:hAnsi="Consolas" w:cs="Courier New"/>
+          <w:bdr w:val="none" w:sz="0" w:space="0" w:color="auto" w:frame="1"/>
+          <w:lang w:val="en-IN" w:eastAsia="en-IN"/>
+        </w:rPr>
+        <w:t>plugins {</w:t>
+      </w:r>
+    </w:p>
+    <w:p>
+      <w:pPr>
+        <w:shd w:val="clear" w:color="auto" w:fill="E7E6E6" w:themeFill="background2"/>
+        <w:tabs>
+          <w:tab w:val="left" w:pos="916"/>
+          <w:tab w:val="left" w:pos="1832"/>
+          <w:tab w:val="left" w:pos="2748"/>
+          <w:tab w:val="left" w:pos="3664"/>
+          <w:tab w:val="left" w:pos="4580"/>
+          <w:tab w:val="left" w:pos="5496"/>
+          <w:tab w:val="left" w:pos="6412"/>
+          <w:tab w:val="left" w:pos="7328"/>
+          <w:tab w:val="left" w:pos="8244"/>
+          <w:tab w:val="left" w:pos="9160"/>
+          <w:tab w:val="left" w:pos="10076"/>
+          <w:tab w:val="left" w:pos="10992"/>
+          <w:tab w:val="left" w:pos="11908"/>
+          <w:tab w:val="left" w:pos="12824"/>
+          <w:tab w:val="left" w:pos="13740"/>
+          <w:tab w:val="left" w:pos="14656"/>
+        </w:tabs>
+        <w:textAlignment w:val="baseline"/>
+        <w:rPr>
+          <w:rFonts w:ascii="Consolas" w:eastAsia="Times New Roman" w:hAnsi="Consolas" w:cs="Courier New"/>
+          <w:bdr w:val="none" w:sz="0" w:space="0" w:color="auto" w:frame="1"/>
+          <w:lang w:val="en-IN" w:eastAsia="en-IN"/>
+        </w:rPr>
+      </w:pPr>
+      <w:r>
+        <w:rPr>
+          <w:rFonts w:ascii="Consolas" w:eastAsia="Times New Roman" w:hAnsi="Consolas" w:cs="Courier New"/>
+          <w:bdr w:val="none" w:sz="0" w:space="0" w:color="auto" w:frame="1"/>
+          <w:lang w:val="en-IN" w:eastAsia="en-IN"/>
+        </w:rPr>
+        <w:t xml:space="preserve">     ....</w:t>
+      </w:r>
+    </w:p>
+    <w:p>
+      <w:pPr>
+        <w:shd w:val="clear" w:color="auto" w:fill="E7E6E6" w:themeFill="background2"/>
+        <w:tabs>
+          <w:tab w:val="left" w:pos="916"/>
+          <w:tab w:val="left" w:pos="1832"/>
+          <w:tab w:val="left" w:pos="2748"/>
+          <w:tab w:val="left" w:pos="3664"/>
+          <w:tab w:val="left" w:pos="4580"/>
+          <w:tab w:val="left" w:pos="5496"/>
+          <w:tab w:val="left" w:pos="6412"/>
+          <w:tab w:val="left" w:pos="7328"/>
+          <w:tab w:val="left" w:pos="8244"/>
+          <w:tab w:val="left" w:pos="9160"/>
+          <w:tab w:val="left" w:pos="10076"/>
+          <w:tab w:val="left" w:pos="10992"/>
+          <w:tab w:val="left" w:pos="11908"/>
+          <w:tab w:val="left" w:pos="12824"/>
+          <w:tab w:val="left" w:pos="13740"/>
+          <w:tab w:val="left" w:pos="14656"/>
+        </w:tabs>
+        <w:textAlignment w:val="baseline"/>
+        <w:rPr>
+          <w:rFonts w:ascii="Consolas" w:eastAsia="Times New Roman" w:hAnsi="Consolas" w:cs="Courier New"/>
+          <w:bdr w:val="none" w:sz="0" w:space="0" w:color="auto" w:frame="1"/>
+          <w:lang w:val="en-IN" w:eastAsia="en-IN"/>
+        </w:rPr>
+      </w:pPr>
+      <w:r>
+        <w:rPr>
+          <w:rFonts w:ascii="Consolas" w:eastAsia="Times New Roman" w:hAnsi="Consolas" w:cs="Courier New"/>
+          <w:bdr w:val="none" w:sz="0" w:space="0" w:color="auto" w:frame="1"/>
+          <w:lang w:val="en-IN" w:eastAsia="en-IN"/>
+        </w:rPr>
+        <w:t xml:space="preserve">    id 'idea'</w:t>
+      </w:r>
+    </w:p>
+    <w:p>
+      <w:pPr>
+        <w:shd w:val="clear" w:color="auto" w:fill="E7E6E6" w:themeFill="background2"/>
+        <w:tabs>
+          <w:tab w:val="left" w:pos="916"/>
+          <w:tab w:val="left" w:pos="1832"/>
+          <w:tab w:val="left" w:pos="2748"/>
+          <w:tab w:val="left" w:pos="3664"/>
+          <w:tab w:val="left" w:pos="4580"/>
+          <w:tab w:val="left" w:pos="5496"/>
+          <w:tab w:val="left" w:pos="6412"/>
+          <w:tab w:val="left" w:pos="7328"/>
+          <w:tab w:val="left" w:pos="8244"/>
+          <w:tab w:val="left" w:pos="9160"/>
+          <w:tab w:val="left" w:pos="10076"/>
+          <w:tab w:val="left" w:pos="10992"/>
+          <w:tab w:val="left" w:pos="11908"/>
+          <w:tab w:val="left" w:pos="12824"/>
+          <w:tab w:val="left" w:pos="13740"/>
+          <w:tab w:val="left" w:pos="14656"/>
+        </w:tabs>
+        <w:textAlignment w:val="baseline"/>
+        <w:rPr>
+          <w:rFonts w:ascii="Consolas" w:eastAsia="Times New Roman" w:hAnsi="Consolas" w:cs="Courier New"/>
+          <w:bdr w:val="none" w:sz="0" w:space="0" w:color="auto" w:frame="1"/>
+          <w:lang w:val="en-IN" w:eastAsia="en-IN"/>
+        </w:rPr>
+      </w:pPr>
+      <w:r>
+        <w:rPr>
+          <w:rFonts w:ascii="Consolas" w:eastAsia="Times New Roman" w:hAnsi="Consolas" w:cs="Courier New"/>
+          <w:bdr w:val="none" w:sz="0" w:space="0" w:color="auto" w:frame="1"/>
+          <w:lang w:val="en-IN" w:eastAsia="en-IN"/>
+        </w:rPr>
+        <w:t>}</w:t>
+      </w:r>
+    </w:p>
+    <w:p>
+      <w:pPr>
+        <w:shd w:val="clear" w:color="auto" w:fill="E7E6E6" w:themeFill="background2"/>
+        <w:tabs>
+          <w:tab w:val="left" w:pos="916"/>
+          <w:tab w:val="left" w:pos="1832"/>
+          <w:tab w:val="left" w:pos="2748"/>
+          <w:tab w:val="left" w:pos="3664"/>
+          <w:tab w:val="left" w:pos="4580"/>
+          <w:tab w:val="left" w:pos="5496"/>
+          <w:tab w:val="left" w:pos="6412"/>
+          <w:tab w:val="left" w:pos="7328"/>
+          <w:tab w:val="left" w:pos="8244"/>
+          <w:tab w:val="left" w:pos="9160"/>
+          <w:tab w:val="left" w:pos="10076"/>
+          <w:tab w:val="left" w:pos="10992"/>
+          <w:tab w:val="left" w:pos="11908"/>
+          <w:tab w:val="left" w:pos="12824"/>
+          <w:tab w:val="left" w:pos="13740"/>
+          <w:tab w:val="left" w:pos="14656"/>
+        </w:tabs>
+        <w:textAlignment w:val="baseline"/>
+        <w:rPr>
+          <w:rFonts w:ascii="Consolas" w:eastAsia="Times New Roman" w:hAnsi="Consolas" w:cs="Courier New"/>
+          <w:bdr w:val="none" w:sz="0" w:space="0" w:color="auto" w:frame="1"/>
+          <w:lang w:val="en-IN" w:eastAsia="en-IN"/>
+        </w:rPr>
+      </w:pPr>
+      <w:r>
+        <w:rPr>
+          <w:rFonts w:ascii="Consolas" w:eastAsia="Times New Roman" w:hAnsi="Consolas" w:cs="Courier New"/>
+          <w:bdr w:val="none" w:sz="0" w:space="0" w:color="auto" w:frame="1"/>
+          <w:lang w:val="en-IN" w:eastAsia="en-IN"/>
+        </w:rPr>
+        <w:t>..</w:t>
+      </w:r>
+    </w:p>
+    <w:p>
+      <w:pPr>
+        <w:shd w:val="clear" w:color="auto" w:fill="E7E6E6" w:themeFill="background2"/>
+        <w:tabs>
+          <w:tab w:val="left" w:pos="916"/>
+          <w:tab w:val="left" w:pos="1832"/>
+          <w:tab w:val="left" w:pos="2748"/>
+          <w:tab w:val="left" w:pos="3664"/>
+          <w:tab w:val="left" w:pos="4580"/>
+          <w:tab w:val="left" w:pos="5496"/>
+          <w:tab w:val="left" w:pos="6412"/>
+          <w:tab w:val="left" w:pos="7328"/>
+          <w:tab w:val="left" w:pos="8244"/>
+          <w:tab w:val="left" w:pos="9160"/>
+          <w:tab w:val="left" w:pos="10076"/>
+          <w:tab w:val="left" w:pos="10992"/>
+          <w:tab w:val="left" w:pos="11908"/>
+          <w:tab w:val="left" w:pos="12824"/>
+          <w:tab w:val="left" w:pos="13740"/>
+          <w:tab w:val="left" w:pos="14656"/>
+        </w:tabs>
+        <w:textAlignment w:val="baseline"/>
+        <w:rPr>
+          <w:rFonts w:ascii="Consolas" w:eastAsia="Times New Roman" w:hAnsi="Consolas" w:cs="Courier New"/>
+          <w:bdr w:val="none" w:sz="0" w:space="0" w:color="auto" w:frame="1"/>
+          <w:lang w:val="en-IN" w:eastAsia="en-IN"/>
+        </w:rPr>
+      </w:pPr>
+      <w:r>
+        <w:rPr>
+          <w:rFonts w:ascii="Consolas" w:eastAsia="Times New Roman" w:hAnsi="Consolas" w:cs="Courier New"/>
+          <w:bdr w:val="none" w:sz="0" w:space="0" w:color="auto" w:frame="1"/>
+          <w:lang w:val="en-IN" w:eastAsia="en-IN"/>
+        </w:rPr>
+        <w:t>idea {</w:t>
+      </w:r>
+    </w:p>
+    <w:p>
+      <w:pPr>
+        <w:shd w:val="clear" w:color="auto" w:fill="E7E6E6" w:themeFill="background2"/>
+        <w:tabs>
+          <w:tab w:val="left" w:pos="916"/>
+          <w:tab w:val="left" w:pos="1832"/>
+          <w:tab w:val="left" w:pos="2748"/>
+          <w:tab w:val="left" w:pos="3664"/>
+          <w:tab w:val="left" w:pos="4580"/>
+          <w:tab w:val="left" w:pos="5496"/>
+          <w:tab w:val="left" w:pos="6412"/>
+          <w:tab w:val="left" w:pos="7328"/>
+          <w:tab w:val="left" w:pos="8244"/>
+          <w:tab w:val="left" w:pos="9160"/>
+          <w:tab w:val="left" w:pos="10076"/>
+          <w:tab w:val="left" w:pos="10992"/>
+          <w:tab w:val="left" w:pos="11908"/>
+          <w:tab w:val="left" w:pos="12824"/>
+          <w:tab w:val="left" w:pos="13740"/>
+          <w:tab w:val="left" w:pos="14656"/>
+        </w:tabs>
+        <w:textAlignment w:val="baseline"/>
+        <w:rPr>
+          <w:rFonts w:ascii="Consolas" w:eastAsia="Times New Roman" w:hAnsi="Consolas" w:cs="Courier New"/>
+          <w:bdr w:val="none" w:sz="0" w:space="0" w:color="auto" w:frame="1"/>
+          <w:lang w:val="en-IN" w:eastAsia="en-IN"/>
+        </w:rPr>
+      </w:pPr>
+      <w:r>
+        <w:rPr>
+          <w:rFonts w:ascii="Consolas" w:eastAsia="Times New Roman" w:hAnsi="Consolas" w:cs="Courier New"/>
+          <w:bdr w:val="none" w:sz="0" w:space="0" w:color="auto" w:frame="1"/>
+          <w:lang w:val="en-IN" w:eastAsia="en-IN"/>
+        </w:rPr>
+        <w:t xml:space="preserve">    module {</w:t>
+      </w:r>
+    </w:p>
+    <w:p>
+      <w:pPr>
+        <w:shd w:val="clear" w:color="auto" w:fill="E7E6E6" w:themeFill="background2"/>
+        <w:tabs>
+          <w:tab w:val="left" w:pos="916"/>
+          <w:tab w:val="left" w:pos="1832"/>
+          <w:tab w:val="left" w:pos="2748"/>
+          <w:tab w:val="left" w:pos="3664"/>
+          <w:tab w:val="left" w:pos="4580"/>
+          <w:tab w:val="left" w:pos="5496"/>
+          <w:tab w:val="left" w:pos="6412"/>
+          <w:tab w:val="left" w:pos="7328"/>
+          <w:tab w:val="left" w:pos="8244"/>
+          <w:tab w:val="left" w:pos="9160"/>
+          <w:tab w:val="left" w:pos="10076"/>
+          <w:tab w:val="left" w:pos="10992"/>
+          <w:tab w:val="left" w:pos="11908"/>
+          <w:tab w:val="left" w:pos="12824"/>
+          <w:tab w:val="left" w:pos="13740"/>
+          <w:tab w:val="left" w:pos="14656"/>
+        </w:tabs>
+        <w:textAlignment w:val="baseline"/>
+        <w:rPr>
+          <w:rFonts w:ascii="Consolas" w:eastAsia="Times New Roman" w:hAnsi="Consolas" w:cs="Courier New"/>
+          <w:bdr w:val="none" w:sz="0" w:space="0" w:color="auto" w:frame="1"/>
+          <w:lang w:val="en-IN" w:eastAsia="en-IN"/>
+        </w:rPr>
+      </w:pPr>
+      <w:r>
+        <w:rPr>
+          <w:rFonts w:ascii="Consolas" w:eastAsia="Times New Roman" w:hAnsi="Consolas" w:cs="Courier New"/>
+          <w:bdr w:val="none" w:sz="0" w:space="0" w:color="auto" w:frame="1"/>
+          <w:lang w:val="en-IN" w:eastAsia="en-IN"/>
+        </w:rPr>
+        <w:t xml:space="preserve">        sourceDirs += file("app")</w:t>
+      </w:r>
+    </w:p>
+    <w:p>
+      <w:pPr>
+        <w:shd w:val="clear" w:color="auto" w:fill="E7E6E6" w:themeFill="background2"/>
+        <w:tabs>
+          <w:tab w:val="left" w:pos="916"/>
+          <w:tab w:val="left" w:pos="1832"/>
+          <w:tab w:val="left" w:pos="2748"/>
+          <w:tab w:val="left" w:pos="3664"/>
+          <w:tab w:val="left" w:pos="4580"/>
+          <w:tab w:val="left" w:pos="5496"/>
+          <w:tab w:val="left" w:pos="6412"/>
+          <w:tab w:val="left" w:pos="7328"/>
+          <w:tab w:val="left" w:pos="8244"/>
+          <w:tab w:val="left" w:pos="9160"/>
+          <w:tab w:val="left" w:pos="10076"/>
+          <w:tab w:val="left" w:pos="10992"/>
+          <w:tab w:val="left" w:pos="11908"/>
+          <w:tab w:val="left" w:pos="12824"/>
+          <w:tab w:val="left" w:pos="13740"/>
+          <w:tab w:val="left" w:pos="14656"/>
+        </w:tabs>
+        <w:textAlignment w:val="baseline"/>
+        <w:rPr>
+          <w:rFonts w:ascii="Consolas" w:eastAsia="Times New Roman" w:hAnsi="Consolas" w:cs="Courier New"/>
+          <w:bdr w:val="none" w:sz="0" w:space="0" w:color="auto" w:frame="1"/>
+          <w:lang w:val="en-IN" w:eastAsia="en-IN"/>
+        </w:rPr>
+      </w:pPr>
+      <w:r>
+        <w:rPr>
+          <w:rFonts w:ascii="Consolas" w:eastAsia="Times New Roman" w:hAnsi="Consolas" w:cs="Courier New"/>
+          <w:bdr w:val="none" w:sz="0" w:space="0" w:color="auto" w:frame="1"/>
+          <w:lang w:val="en-IN" w:eastAsia="en-IN"/>
+        </w:rPr>
+        <w:t xml:space="preserve">        testSourceDirs += file("test")</w:t>
+      </w:r>
+    </w:p>
+    <w:p>
+      <w:pPr>
+        <w:shd w:val="clear" w:color="auto" w:fill="E7E6E6" w:themeFill="background2"/>
+        <w:tabs>
+          <w:tab w:val="left" w:pos="916"/>
+          <w:tab w:val="left" w:pos="1832"/>
+          <w:tab w:val="left" w:pos="2748"/>
+          <w:tab w:val="left" w:pos="3664"/>
+          <w:tab w:val="left" w:pos="4580"/>
+          <w:tab w:val="left" w:pos="5496"/>
+          <w:tab w:val="left" w:pos="6412"/>
+          <w:tab w:val="left" w:pos="7328"/>
+          <w:tab w:val="left" w:pos="8244"/>
+          <w:tab w:val="left" w:pos="9160"/>
+          <w:tab w:val="left" w:pos="10076"/>
+          <w:tab w:val="left" w:pos="10992"/>
+          <w:tab w:val="left" w:pos="11908"/>
+          <w:tab w:val="left" w:pos="12824"/>
+          <w:tab w:val="left" w:pos="13740"/>
+          <w:tab w:val="left" w:pos="14656"/>
+        </w:tabs>
+        <w:textAlignment w:val="baseline"/>
+        <w:rPr>
+          <w:rFonts w:ascii="Consolas" w:eastAsia="Times New Roman" w:hAnsi="Consolas" w:cs="Courier New"/>
+          <w:bdr w:val="none" w:sz="0" w:space="0" w:color="auto" w:frame="1"/>
+          <w:lang w:val="en-IN" w:eastAsia="en-IN"/>
+        </w:rPr>
+      </w:pPr>
+      <w:r>
+        <w:rPr>
+          <w:rFonts w:ascii="Consolas" w:eastAsia="Times New Roman" w:hAnsi="Consolas" w:cs="Courier New"/>
+          <w:bdr w:val="none" w:sz="0" w:space="0" w:color="auto" w:frame="1"/>
+          <w:lang w:val="en-IN" w:eastAsia="en-IN"/>
+        </w:rPr>
+        <w:t xml:space="preserve">        scopes.COMPILE = [plus: [configurations.play], minus: []]</w:t>
+      </w:r>
+    </w:p>
+    <w:p>
+      <w:pPr>
+        <w:shd w:val="clear" w:color="auto" w:fill="E7E6E6" w:themeFill="background2"/>
+        <w:tabs>
+          <w:tab w:val="left" w:pos="916"/>
+          <w:tab w:val="left" w:pos="1832"/>
+          <w:tab w:val="left" w:pos="2748"/>
+          <w:tab w:val="left" w:pos="3664"/>
+          <w:tab w:val="left" w:pos="4580"/>
+          <w:tab w:val="left" w:pos="5496"/>
+          <w:tab w:val="left" w:pos="6412"/>
+          <w:tab w:val="left" w:pos="7328"/>
+          <w:tab w:val="left" w:pos="8244"/>
+          <w:tab w:val="left" w:pos="9160"/>
+          <w:tab w:val="left" w:pos="10076"/>
+          <w:tab w:val="left" w:pos="10992"/>
+          <w:tab w:val="left" w:pos="11908"/>
+          <w:tab w:val="left" w:pos="12824"/>
+          <w:tab w:val="left" w:pos="13740"/>
+          <w:tab w:val="left" w:pos="14656"/>
+        </w:tabs>
+        <w:textAlignment w:val="baseline"/>
+        <w:rPr>
+          <w:rFonts w:ascii="Consolas" w:eastAsia="Times New Roman" w:hAnsi="Consolas" w:cs="Courier New"/>
+          <w:bdr w:val="none" w:sz="0" w:space="0" w:color="auto" w:frame="1"/>
+          <w:lang w:val="en-IN" w:eastAsia="en-IN"/>
+        </w:rPr>
+      </w:pPr>
+      <w:r>
+        <w:rPr>
+          <w:rFonts w:ascii="Consolas" w:eastAsia="Times New Roman" w:hAnsi="Consolas" w:cs="Courier New"/>
+          <w:bdr w:val="none" w:sz="0" w:space="0" w:color="auto" w:frame="1"/>
+          <w:lang w:val="en-IN" w:eastAsia="en-IN"/>
+        </w:rPr>
+        <w:t xml:space="preserve">        scopes.RUNTIME = [plus: [configurations.playRun], minus:[configurations.play]]</w:t>
+      </w:r>
+    </w:p>
+    <w:p>
+      <w:pPr>
+        <w:shd w:val="clear" w:color="auto" w:fill="E7E6E6" w:themeFill="background2"/>
+        <w:tabs>
+          <w:tab w:val="left" w:pos="916"/>
+          <w:tab w:val="left" w:pos="1832"/>
+          <w:tab w:val="left" w:pos="2748"/>
+          <w:tab w:val="left" w:pos="3664"/>
+          <w:tab w:val="left" w:pos="4580"/>
+          <w:tab w:val="left" w:pos="5496"/>
+          <w:tab w:val="left" w:pos="6412"/>
+          <w:tab w:val="left" w:pos="7328"/>
+          <w:tab w:val="left" w:pos="8244"/>
+          <w:tab w:val="left" w:pos="9160"/>
+          <w:tab w:val="left" w:pos="10076"/>
+          <w:tab w:val="left" w:pos="10992"/>
+          <w:tab w:val="left" w:pos="11908"/>
+          <w:tab w:val="left" w:pos="12824"/>
+          <w:tab w:val="left" w:pos="13740"/>
+          <w:tab w:val="left" w:pos="14656"/>
+        </w:tabs>
+        <w:textAlignment w:val="baseline"/>
+        <w:rPr>
+          <w:rFonts w:ascii="Consolas" w:eastAsia="Times New Roman" w:hAnsi="Consolas" w:cs="Courier New"/>
+          <w:bdr w:val="none" w:sz="0" w:space="0" w:color="auto" w:frame="1"/>
+          <w:lang w:val="en-IN" w:eastAsia="en-IN"/>
+        </w:rPr>
+      </w:pPr>
+      <w:r>
+        <w:rPr>
+          <w:rFonts w:ascii="Consolas" w:eastAsia="Times New Roman" w:hAnsi="Consolas" w:cs="Courier New"/>
+          <w:bdr w:val="none" w:sz="0" w:space="0" w:color="auto" w:frame="1"/>
+          <w:lang w:val="en-IN" w:eastAsia="en-IN"/>
+        </w:rPr>
+        <w:t xml:space="preserve">        scopes.TEST = [plus: [configurations.playTest], minus: [configurations.playRun]]</w:t>
+      </w:r>
+    </w:p>
+    <w:p>
+      <w:pPr>
+        <w:shd w:val="clear" w:color="auto" w:fill="E7E6E6" w:themeFill="background2"/>
+        <w:tabs>
+          <w:tab w:val="left" w:pos="916"/>
+          <w:tab w:val="left" w:pos="1832"/>
+          <w:tab w:val="left" w:pos="2748"/>
+          <w:tab w:val="left" w:pos="3664"/>
+          <w:tab w:val="left" w:pos="4580"/>
+          <w:tab w:val="left" w:pos="5496"/>
+          <w:tab w:val="left" w:pos="6412"/>
+          <w:tab w:val="left" w:pos="7328"/>
+          <w:tab w:val="left" w:pos="8244"/>
+          <w:tab w:val="left" w:pos="9160"/>
+          <w:tab w:val="left" w:pos="10076"/>
+          <w:tab w:val="left" w:pos="10992"/>
+          <w:tab w:val="left" w:pos="11908"/>
+          <w:tab w:val="left" w:pos="12824"/>
+          <w:tab w:val="left" w:pos="13740"/>
+          <w:tab w:val="left" w:pos="14656"/>
+        </w:tabs>
+        <w:textAlignment w:val="baseline"/>
+        <w:rPr>
+          <w:rFonts w:ascii="Consolas" w:eastAsia="Times New Roman" w:hAnsi="Consolas" w:cs="Courier New"/>
+          <w:bdr w:val="none" w:sz="0" w:space="0" w:color="auto" w:frame="1"/>
+          <w:lang w:val="en-IN" w:eastAsia="en-IN"/>
+        </w:rPr>
+      </w:pPr>
+      <w:r>
+        <w:rPr>
+          <w:rFonts w:ascii="Consolas" w:eastAsia="Times New Roman" w:hAnsi="Consolas" w:cs="Courier New"/>
+          <w:bdr w:val="none" w:sz="0" w:space="0" w:color="auto" w:frame="1"/>
+          <w:lang w:val="en-IN" w:eastAsia="en-IN"/>
+        </w:rPr>
+        <w:t xml:space="preserve">     }</w:t>
+      </w:r>
+    </w:p>
+    <w:p>
+      <w:pPr>
+        <w:shd w:val="clear" w:color="auto" w:fill="E7E6E6" w:themeFill="background2"/>
+        <w:tabs>
+          <w:tab w:val="left" w:pos="916"/>
+          <w:tab w:val="left" w:pos="1832"/>
+          <w:tab w:val="left" w:pos="2748"/>
+          <w:tab w:val="left" w:pos="3664"/>
+          <w:tab w:val="left" w:pos="4580"/>
+          <w:tab w:val="left" w:pos="5496"/>
+          <w:tab w:val="left" w:pos="6412"/>
+          <w:tab w:val="left" w:pos="7328"/>
+          <w:tab w:val="left" w:pos="8244"/>
+          <w:tab w:val="left" w:pos="9160"/>
+          <w:tab w:val="left" w:pos="10076"/>
+          <w:tab w:val="left" w:pos="10992"/>
+          <w:tab w:val="left" w:pos="11908"/>
+          <w:tab w:val="left" w:pos="12824"/>
+          <w:tab w:val="left" w:pos="13740"/>
+          <w:tab w:val="left" w:pos="14656"/>
+        </w:tabs>
+        <w:textAlignment w:val="baseline"/>
+        <w:rPr>
+          <w:rFonts w:ascii="Consolas" w:eastAsia="Times New Roman" w:hAnsi="Consolas" w:cs="Courier New"/>
+          <w:bdr w:val="none" w:sz="0" w:space="0" w:color="auto" w:frame="1"/>
+          <w:lang w:val="en-IN" w:eastAsia="en-IN"/>
+        </w:rPr>
+      </w:pPr>
+      <w:r>
+        <w:rPr>
+          <w:rFonts w:ascii="Consolas" w:eastAsia="Times New Roman" w:hAnsi="Consolas" w:cs="Courier New"/>
+          <w:bdr w:val="none" w:sz="0" w:space="0" w:color="auto" w:frame="1"/>
+          <w:lang w:val="en-IN" w:eastAsia="en-IN"/>
+        </w:rPr>
+        <w:t>}</w:t>
+      </w:r>
+    </w:p>
+    <w:p>
+      <w:pPr>
+        <w:shd w:val="clear" w:color="auto" w:fill="E7E6E6" w:themeFill="background2"/>
+        <w:tabs>
+          <w:tab w:val="left" w:pos="916"/>
+          <w:tab w:val="left" w:pos="1832"/>
+          <w:tab w:val="left" w:pos="2748"/>
+          <w:tab w:val="left" w:pos="3664"/>
+          <w:tab w:val="left" w:pos="4580"/>
+          <w:tab w:val="left" w:pos="5496"/>
+          <w:tab w:val="left" w:pos="6412"/>
+          <w:tab w:val="left" w:pos="7328"/>
+          <w:tab w:val="left" w:pos="8244"/>
+          <w:tab w:val="left" w:pos="9160"/>
+          <w:tab w:val="left" w:pos="10076"/>
+          <w:tab w:val="left" w:pos="10992"/>
+          <w:tab w:val="left" w:pos="11908"/>
+          <w:tab w:val="left" w:pos="12824"/>
+          <w:tab w:val="left" w:pos="13740"/>
+          <w:tab w:val="left" w:pos="14656"/>
+        </w:tabs>
+        <w:textAlignment w:val="baseline"/>
+        <w:rPr>
+          <w:rFonts w:ascii="Consolas" w:eastAsia="Times New Roman" w:hAnsi="Consolas" w:cs="Courier New"/>
+          <w:lang w:val="en-IN" w:eastAsia="en-IN"/>
+        </w:rPr>
+      </w:pPr>
+      <w:r>
+        <w:rPr>
+          <w:rFonts w:ascii="Consolas" w:eastAsia="Times New Roman" w:hAnsi="Consolas" w:cs="Courier New"/>
+          <w:bdr w:val="none" w:sz="0" w:space="0" w:color="auto" w:frame="1"/>
+          <w:lang w:val="en-IN" w:eastAsia="en-IN"/>
+        </w:rPr>
+        <w:t>...</w:t>
+      </w:r>
+    </w:p>
+    <w:p>
+      <w:pPr>
+        <w:shd w:val="clear" w:color="auto" w:fill="FFFFFF"/>
+        <w:spacing w:after="150" w:line="360" w:lineRule="auto"/>
+        <w:jc w:val="both"/>
+        <w:rPr>
+          <w:rFonts w:ascii="Times New Roman" w:hAnsi="Times New Roman" w:cs="Times New Roman"/>
+          <w:b/>
+          <w:bCs/>
+          <w:sz w:val="24"/>
+          <w:szCs w:val="24"/>
+          <w:u w:val="single"/>
+        </w:rPr>
+      </w:pPr>
+    </w:p>
+    <w:p>
+      <w:pPr>
+        <w:shd w:val="clear" w:color="auto" w:fill="FFFFFF"/>
+        <w:spacing w:afterAutospacing="1"/>
+        <w:textAlignment w:val="baseline"/>
+        <w:rPr>
+          <w:rFonts w:ascii="Arial" w:eastAsia="Times New Roman" w:hAnsi="Arial"/>
+          <w:color w:val="242729"/>
+          <w:sz w:val="23"/>
+          <w:szCs w:val="23"/>
+          <w:lang w:val="en-IN" w:eastAsia="en-IN"/>
+        </w:rPr>
+      </w:pPr>
+      <w:r>
+        <w:rPr>
+          <w:rFonts w:ascii="inherit" w:eastAsia="Times New Roman" w:hAnsi="inherit"/>
+          <w:b/>
+          <w:bCs/>
+          <w:color w:val="242729"/>
+          <w:sz w:val="23"/>
+          <w:szCs w:val="23"/>
+          <w:bdr w:val="none" w:sz="0" w:space="0" w:color="auto" w:frame="1"/>
+          <w:lang w:val="en-IN" w:eastAsia="en-IN"/>
+        </w:rPr>
+        <w:t>To Run</w:t>
+      </w:r>
+      <w:r>
+        <w:rPr>
+          <w:rFonts w:ascii="inherit" w:eastAsia="Times New Roman" w:hAnsi="inherit"/>
+          <w:b/>
+          <w:bCs/>
+          <w:color w:val="242729"/>
+          <w:sz w:val="23"/>
+          <w:szCs w:val="23"/>
+          <w:bdr w:val="none" w:sz="0" w:space="0" w:color="auto" w:frame="1"/>
+          <w:lang w:val="en-IN" w:eastAsia="en-IN"/>
+        </w:rPr>
+        <w:t xml:space="preserve"> </w:t>
+      </w:r>
+      <w:r>
+        <w:rPr>
+          <w:rFonts w:ascii="inherit" w:eastAsia="Times New Roman" w:hAnsi="inherit"/>
+          <w:b/>
+          <w:bCs/>
+          <w:color w:val="242729"/>
+          <w:sz w:val="23"/>
+          <w:szCs w:val="23"/>
+          <w:bdr w:val="none" w:sz="0" w:space="0" w:color="auto" w:frame="1"/>
+          <w:lang w:val="en-IN" w:eastAsia="en-IN"/>
+        </w:rPr>
+        <w:t>(Run config)</w:t>
+      </w:r>
+    </w:p>
+    <w:p>
+      <w:pPr>
+        <w:numPr>
+          <w:ilvl w:val="0"/>
+          <w:numId w:val="5"/>
+        </w:numPr>
+        <w:shd w:val="clear" w:color="auto" w:fill="FFFFFF"/>
+        <w:spacing w:after="100" w:afterAutospacing="1"/>
+        <w:ind w:left="1170"/>
+        <w:textAlignment w:val="baseline"/>
+        <w:rPr>
+          <w:rFonts w:ascii="inherit" w:eastAsia="Times New Roman" w:hAnsi="inherit"/>
+          <w:color w:val="242729"/>
+          <w:sz w:val="23"/>
+          <w:szCs w:val="23"/>
+          <w:lang w:val="en-IN" w:eastAsia="en-IN"/>
+        </w:rPr>
+      </w:pPr>
+      <w:r>
+        <w:rPr>
+          <w:rFonts w:ascii="inherit" w:eastAsia="Times New Roman" w:hAnsi="inherit"/>
+          <w:color w:val="242729"/>
+          <w:sz w:val="23"/>
+          <w:szCs w:val="23"/>
+          <w:lang w:val="en-IN" w:eastAsia="en-IN"/>
+        </w:rPr>
+        <w:t>Open run configuration window</w:t>
+      </w:r>
+    </w:p>
+    <w:p>
+      <w:pPr>
+        <w:numPr>
+          <w:ilvl w:val="0"/>
+          <w:numId w:val="5"/>
+        </w:numPr>
+        <w:shd w:val="clear" w:color="auto" w:fill="FFFFFF"/>
+        <w:spacing w:after="100" w:afterAutospacing="1"/>
+        <w:ind w:left="1170"/>
+        <w:textAlignment w:val="baseline"/>
+        <w:rPr>
+          <w:rFonts w:ascii="inherit" w:eastAsia="Times New Roman" w:hAnsi="inherit"/>
+          <w:color w:val="242729"/>
+          <w:sz w:val="23"/>
+          <w:szCs w:val="23"/>
+          <w:lang w:val="en-IN" w:eastAsia="en-IN"/>
+        </w:rPr>
+      </w:pPr>
+      <w:r>
+        <w:rPr>
+          <w:rFonts w:ascii="inherit" w:eastAsia="Times New Roman" w:hAnsi="inherit"/>
+          <w:color w:val="242729"/>
+          <w:sz w:val="23"/>
+          <w:szCs w:val="23"/>
+          <w:lang w:val="en-IN" w:eastAsia="en-IN"/>
+        </w:rPr>
+        <w:t>Click on</w:t>
+      </w:r>
+      <w:r>
+        <w:rPr>
+          <w:rFonts w:ascii="inherit" w:eastAsia="Times New Roman" w:hAnsi="inherit"/>
+          <w:color w:val="242729"/>
+          <w:sz w:val="23"/>
+          <w:szCs w:val="23"/>
+          <w:lang w:val="en-IN" w:eastAsia="en-IN"/>
+        </w:rPr>
+        <w:t xml:space="preserve"> </w:t>
+      </w:r>
+      <w:r>
+        <w:rPr>
+          <w:rFonts w:ascii="inherit" w:eastAsia="Times New Roman" w:hAnsi="inherit"/>
+          <w:color w:val="242729"/>
+          <w:sz w:val="23"/>
+          <w:szCs w:val="23"/>
+          <w:lang w:val="en-IN" w:eastAsia="en-IN"/>
+        </w:rPr>
+        <w:t>(+) and Select Gradle</w:t>
+      </w:r>
+    </w:p>
+    <w:p>
+      <w:pPr>
+        <w:numPr>
+          <w:ilvl w:val="0"/>
+          <w:numId w:val="5"/>
+        </w:numPr>
+        <w:shd w:val="clear" w:color="auto" w:fill="FFFFFF"/>
+        <w:spacing w:after="100" w:afterAutospacing="1"/>
+        <w:ind w:left="1170"/>
+        <w:textAlignment w:val="baseline"/>
+        <w:rPr>
+          <w:rFonts w:ascii="inherit" w:eastAsia="Times New Roman" w:hAnsi="inherit"/>
+          <w:color w:val="242729"/>
+          <w:sz w:val="23"/>
+          <w:szCs w:val="23"/>
+          <w:lang w:val="en-IN" w:eastAsia="en-IN"/>
+        </w:rPr>
+      </w:pPr>
+      <w:r>
+        <w:rPr>
+          <w:rFonts w:ascii="inherit" w:eastAsia="Times New Roman" w:hAnsi="inherit"/>
+          <w:color w:val="242729"/>
+          <w:sz w:val="23"/>
+          <w:szCs w:val="23"/>
+          <w:lang w:val="en-IN" w:eastAsia="en-IN"/>
+        </w:rPr>
+        <w:t>Name: as you need</w:t>
+      </w:r>
+    </w:p>
+    <w:p>
+      <w:pPr>
+        <w:numPr>
+          <w:ilvl w:val="0"/>
+          <w:numId w:val="5"/>
+        </w:numPr>
+        <w:shd w:val="clear" w:color="auto" w:fill="FFFFFF"/>
+        <w:spacing w:after="100" w:afterAutospacing="1"/>
+        <w:ind w:left="1170"/>
+        <w:textAlignment w:val="baseline"/>
+        <w:rPr>
+          <w:rFonts w:ascii="inherit" w:eastAsia="Times New Roman" w:hAnsi="inherit"/>
+          <w:color w:val="242729"/>
+          <w:sz w:val="23"/>
+          <w:szCs w:val="23"/>
+          <w:lang w:val="en-IN" w:eastAsia="en-IN"/>
+        </w:rPr>
+      </w:pPr>
+      <w:r>
+        <w:rPr>
+          <w:rFonts w:ascii="inherit" w:eastAsia="Times New Roman" w:hAnsi="inherit"/>
+          <w:color w:val="242729"/>
+          <w:sz w:val="23"/>
+          <w:szCs w:val="23"/>
+          <w:lang w:val="en-IN" w:eastAsia="en-IN"/>
+        </w:rPr>
+        <w:t>Gradle project: your root project or location of your root project</w:t>
+      </w:r>
+    </w:p>
+    <w:p>
+      <w:pPr>
+        <w:numPr>
+          <w:ilvl w:val="0"/>
+          <w:numId w:val="5"/>
+        </w:numPr>
+        <w:shd w:val="clear" w:color="auto" w:fill="FFFFFF"/>
+        <w:ind w:left="1170"/>
+        <w:textAlignment w:val="baseline"/>
+        <w:rPr>
+          <w:rFonts w:ascii="inherit" w:eastAsia="Times New Roman" w:hAnsi="inherit"/>
+          <w:color w:val="242729"/>
+          <w:sz w:val="23"/>
+          <w:szCs w:val="23"/>
+          <w:lang w:val="en-IN" w:eastAsia="en-IN"/>
+        </w:rPr>
+      </w:pPr>
+      <w:r>
+        <w:rPr>
+          <w:rFonts w:ascii="inherit" w:eastAsia="Times New Roman" w:hAnsi="inherit"/>
+          <w:color w:val="242729"/>
+          <w:sz w:val="23"/>
+          <w:szCs w:val="23"/>
+          <w:lang w:val="en-IN" w:eastAsia="en-IN"/>
+        </w:rPr>
+        <w:t>Tasks: runPlayBinary</w:t>
+      </w:r>
+    </w:p>
+    <w:p>
+      <w:pPr>
+        <w:shd w:val="clear" w:color="auto" w:fill="FFFFFF"/>
+        <w:textAlignment w:val="baseline"/>
+        <w:rPr>
+          <w:rFonts w:ascii="inherit" w:eastAsia="Times New Roman" w:hAnsi="inherit"/>
+          <w:color w:val="242729"/>
+          <w:sz w:val="23"/>
+          <w:szCs w:val="23"/>
+          <w:lang w:val="en-IN" w:eastAsia="en-IN"/>
+        </w:rPr>
+      </w:pPr>
+    </w:p>
+    <w:p>
+      <w:pPr>
+        <w:shd w:val="clear" w:color="auto" w:fill="FFFFFF"/>
+        <w:textAlignment w:val="baseline"/>
+        <w:rPr>
+          <w:rFonts w:ascii="inherit" w:eastAsia="Times New Roman" w:hAnsi="inherit"/>
+          <w:color w:val="242729"/>
+          <w:sz w:val="23"/>
+          <w:szCs w:val="23"/>
+          <w:lang w:val="en-IN" w:eastAsia="en-IN"/>
+        </w:rPr>
+      </w:pPr>
+    </w:p>
+    <w:p>
+      <w:pPr>
+        <w:shd w:val="clear" w:color="auto" w:fill="FFFFFF"/>
+        <w:textAlignment w:val="baseline"/>
+        <w:rPr>
+          <w:rFonts w:ascii="inherit" w:eastAsia="Times New Roman" w:hAnsi="inherit"/>
+          <w:color w:val="242729"/>
+          <w:sz w:val="23"/>
+          <w:szCs w:val="23"/>
+          <w:lang w:val="en-IN" w:eastAsia="en-IN"/>
+        </w:rPr>
+      </w:pPr>
+    </w:p>
+    <w:p>
+      <w:pPr>
+        <w:shd w:val="clear" w:color="auto" w:fill="FFFFFF"/>
+        <w:textAlignment w:val="baseline"/>
+        <w:rPr>
+          <w:rFonts w:ascii="inherit" w:eastAsia="Times New Roman" w:hAnsi="inherit"/>
+          <w:color w:val="242729"/>
+          <w:sz w:val="23"/>
+          <w:szCs w:val="23"/>
+          <w:lang w:val="en-IN" w:eastAsia="en-IN"/>
+        </w:rPr>
+      </w:pPr>
+    </w:p>
+    <w:p>
+      <w:pPr>
+        <w:shd w:val="clear" w:color="auto" w:fill="FFFFFF"/>
+        <w:spacing w:afterAutospacing="1"/>
+        <w:textAlignment w:val="baseline"/>
+        <w:rPr>
+          <w:rFonts w:ascii="Arial" w:eastAsia="Times New Roman" w:hAnsi="Arial"/>
+          <w:color w:val="242729"/>
+          <w:sz w:val="23"/>
+          <w:szCs w:val="23"/>
+          <w:lang w:val="en-IN" w:eastAsia="en-IN"/>
+        </w:rPr>
+      </w:pPr>
+      <w:r>
+        <w:rPr>
+          <w:rFonts w:ascii="inherit" w:eastAsia="Times New Roman" w:hAnsi="inherit"/>
+          <w:b/>
+          <w:bCs/>
+          <w:color w:val="242729"/>
+          <w:sz w:val="23"/>
+          <w:szCs w:val="23"/>
+          <w:bdr w:val="none" w:sz="0" w:space="0" w:color="auto" w:frame="1"/>
+          <w:lang w:val="en-IN" w:eastAsia="en-IN"/>
+        </w:rPr>
+        <w:t xml:space="preserve">Go to </w:t>
+      </w:r>
+      <w:r>
+        <w:rPr>
+          <w:rFonts w:ascii="inherit" w:eastAsia="Times New Roman" w:hAnsi="inherit"/>
+          <w:b/>
+          <w:bCs/>
+          <w:color w:val="242729"/>
+          <w:sz w:val="23"/>
+          <w:szCs w:val="23"/>
+          <w:bdr w:val="none" w:sz="0" w:space="0" w:color="auto" w:frame="1"/>
+          <w:lang w:val="en-IN" w:eastAsia="en-IN"/>
+        </w:rPr>
+        <w:t>IntelliJ</w:t>
+      </w:r>
+      <w:r>
+        <w:rPr>
+          <w:rFonts w:ascii="inherit" w:eastAsia="Times New Roman" w:hAnsi="inherit"/>
+          <w:b/>
+          <w:bCs/>
+          <w:color w:val="242729"/>
+          <w:sz w:val="23"/>
+          <w:szCs w:val="23"/>
+          <w:bdr w:val="none" w:sz="0" w:space="0" w:color="auto" w:frame="1"/>
+          <w:lang w:val="en-IN" w:eastAsia="en-IN"/>
+        </w:rPr>
+        <w:t xml:space="preserve"> preference</w:t>
+      </w:r>
+      <w:r>
+        <w:rPr>
+          <w:rFonts w:ascii="inherit" w:eastAsia="Times New Roman" w:hAnsi="inherit"/>
+          <w:b/>
+          <w:bCs/>
+          <w:color w:val="242729"/>
+          <w:sz w:val="23"/>
+          <w:szCs w:val="23"/>
+          <w:bdr w:val="none" w:sz="0" w:space="0" w:color="auto" w:frame="1"/>
+          <w:lang w:val="en-IN" w:eastAsia="en-IN"/>
+        </w:rPr>
+        <w:t xml:space="preserve"> (Alt+Shift+S)</w:t>
+      </w:r>
+    </w:p>
+    <w:p>
+      <w:pPr>
+        <w:numPr>
+          <w:ilvl w:val="0"/>
+          <w:numId w:val="6"/>
+        </w:numPr>
+        <w:shd w:val="clear" w:color="auto" w:fill="FFFFFF"/>
+        <w:spacing w:after="100" w:afterAutospacing="1"/>
+        <w:ind w:left="1170"/>
+        <w:textAlignment w:val="baseline"/>
+        <w:rPr>
+          <w:rFonts w:ascii="inherit" w:eastAsia="Times New Roman" w:hAnsi="inherit"/>
+          <w:color w:val="242729"/>
+          <w:sz w:val="23"/>
+          <w:szCs w:val="23"/>
+          <w:lang w:val="en-IN" w:eastAsia="en-IN"/>
+        </w:rPr>
+      </w:pPr>
+      <w:r>
+        <w:rPr>
+          <w:rFonts w:ascii="inherit" w:eastAsia="Times New Roman" w:hAnsi="inherit"/>
+          <w:color w:val="242729"/>
+          <w:sz w:val="23"/>
+          <w:szCs w:val="23"/>
+          <w:lang w:val="en-IN" w:eastAsia="en-IN"/>
+        </w:rPr>
+        <w:t>Go to [Build, Execution and Deployment] section</w:t>
+      </w:r>
+    </w:p>
+    <w:p>
+      <w:pPr>
+        <w:numPr>
+          <w:ilvl w:val="0"/>
+          <w:numId w:val="6"/>
+        </w:numPr>
+        <w:shd w:val="clear" w:color="auto" w:fill="FFFFFF"/>
+        <w:spacing w:after="100" w:afterAutospacing="1"/>
+        <w:ind w:left="1170"/>
+        <w:textAlignment w:val="baseline"/>
+        <w:rPr>
+          <w:rFonts w:ascii="inherit" w:eastAsia="Times New Roman" w:hAnsi="inherit"/>
+          <w:color w:val="242729"/>
+          <w:sz w:val="23"/>
+          <w:szCs w:val="23"/>
+          <w:lang w:val="en-IN" w:eastAsia="en-IN"/>
+        </w:rPr>
+      </w:pPr>
+      <w:r>
+        <w:rPr>
+          <w:rFonts w:ascii="inherit" w:eastAsia="Times New Roman" w:hAnsi="inherit"/>
+          <w:color w:val="242729"/>
+          <w:sz w:val="23"/>
+          <w:szCs w:val="23"/>
+          <w:lang w:val="en-IN" w:eastAsia="en-IN"/>
+        </w:rPr>
+        <w:t>Select build tool as gradle</w:t>
+      </w:r>
+    </w:p>
+    <w:p>
+      <w:pPr>
+        <w:shd w:val="clear" w:color="auto" w:fill="FFFFFF"/>
+        <w:spacing w:after="100" w:afterAutospacing="1"/>
+        <w:textAlignment w:val="baseline"/>
+        <w:rPr>
+          <w:rFonts w:ascii="inherit" w:eastAsia="Times New Roman" w:hAnsi="inherit"/>
+          <w:b/>
+          <w:bCs/>
+          <w:color w:val="242729"/>
+          <w:sz w:val="23"/>
+          <w:szCs w:val="23"/>
+          <w:lang w:val="en-IN" w:eastAsia="en-IN"/>
+        </w:rPr>
+      </w:pPr>
+      <w:r>
+        <w:rPr>
+          <w:rFonts w:ascii="inherit" w:eastAsia="Times New Roman" w:hAnsi="inherit"/>
+          <w:b/>
+          <w:bCs/>
+          <w:color w:val="242729"/>
+          <w:sz w:val="23"/>
+          <w:szCs w:val="23"/>
+          <w:lang w:val="en-IN" w:eastAsia="en-IN"/>
+        </w:rPr>
+        <w:t>For Database Connectivity:</w:t>
+      </w:r>
+    </w:p>
+    <w:p>
+      <w:pPr>
+        <w:pStyle w:val="ListParagraph"/>
+        <w:numPr>
+          <w:ilvl w:val="0"/>
+          <w:numId w:val="7"/>
+        </w:numPr>
+        <w:shd w:val="clear" w:color="auto" w:fill="FFFFFF"/>
+        <w:spacing w:after="100" w:afterAutospacing="1"/>
+        <w:textAlignment w:val="baseline"/>
+        <w:rPr>
+          <w:rFonts w:ascii="inherit" w:eastAsia="Times New Roman" w:hAnsi="inherit"/>
+          <w:b/>
+          <w:bCs/>
+          <w:color w:val="242729"/>
+          <w:sz w:val="23"/>
+          <w:szCs w:val="23"/>
+          <w:lang w:val="en-IN" w:eastAsia="en-IN"/>
+        </w:rPr>
+      </w:pPr>
+      <w:r>
+        <w:rPr>
+          <w:rFonts w:ascii="inherit" w:eastAsia="Times New Roman" w:hAnsi="inherit"/>
+          <w:color w:val="242729"/>
+          <w:sz w:val="23"/>
+          <w:szCs w:val="23"/>
+          <w:lang w:val="en-IN" w:eastAsia="en-IN"/>
+        </w:rPr>
+        <w:t>Open MySQL Command Line Client and enter your server password.</w:t>
+      </w:r>
+    </w:p>
+    <w:p>
+      <w:pPr>
+        <w:pStyle w:val="ListParagraph"/>
+        <w:numPr>
+          <w:ilvl w:val="0"/>
+          <w:numId w:val="7"/>
+        </w:numPr>
+        <w:shd w:val="clear" w:color="auto" w:fill="FFFFFF"/>
+        <w:spacing w:after="100" w:afterAutospacing="1"/>
+        <w:textAlignment w:val="baseline"/>
+        <w:rPr>
+          <w:rFonts w:ascii="inherit" w:eastAsia="Times New Roman" w:hAnsi="inherit"/>
+          <w:b/>
+          <w:bCs/>
+          <w:color w:val="242729"/>
+          <w:sz w:val="23"/>
+          <w:szCs w:val="23"/>
+          <w:lang w:val="en-IN" w:eastAsia="en-IN"/>
+        </w:rPr>
+      </w:pPr>
+      <w:r>
+        <w:rPr>
+          <w:rFonts w:ascii="inherit" w:eastAsia="Times New Roman" w:hAnsi="inherit"/>
+          <w:color w:val="242729"/>
+          <w:sz w:val="23"/>
+          <w:szCs w:val="23"/>
+          <w:lang w:val="en-IN" w:eastAsia="en-IN"/>
+        </w:rPr>
+        <w:t>“create database project;” //to create database</w:t>
+      </w:r>
+    </w:p>
+    <w:p>
+      <w:pPr>
+        <w:pStyle w:val="ListParagraph"/>
+        <w:numPr>
+          <w:ilvl w:val="0"/>
+          <w:numId w:val="7"/>
+        </w:numPr>
+        <w:shd w:val="clear" w:color="auto" w:fill="FFFFFF"/>
+        <w:spacing w:after="100" w:afterAutospacing="1"/>
+        <w:textAlignment w:val="baseline"/>
+        <w:rPr>
+          <w:rFonts w:ascii="inherit" w:eastAsia="Times New Roman" w:hAnsi="inherit"/>
+          <w:b/>
+          <w:bCs/>
+          <w:color w:val="242729"/>
+          <w:sz w:val="23"/>
+          <w:szCs w:val="23"/>
+          <w:lang w:val="en-IN" w:eastAsia="en-IN"/>
+        </w:rPr>
+      </w:pPr>
+      <w:r>
+        <w:rPr>
+          <w:rFonts w:ascii="inherit" w:eastAsia="Times New Roman" w:hAnsi="inherit"/>
+          <w:color w:val="242729"/>
+          <w:sz w:val="23"/>
+          <w:szCs w:val="23"/>
+          <w:lang w:val="en-IN" w:eastAsia="en-IN"/>
+        </w:rPr>
+        <w:t>“use project;” //to use the project database</w:t>
+      </w:r>
+    </w:p>
+    <w:p>
+      <w:pPr>
+        <w:shd w:val="clear" w:color="auto" w:fill="FFFFFF"/>
+        <w:spacing w:after="100" w:afterAutospacing="1"/>
+        <w:textAlignment w:val="baseline"/>
+        <w:rPr>
+          <w:rFonts w:ascii="inherit" w:eastAsia="Times New Roman" w:hAnsi="inherit"/>
+          <w:color w:val="242729"/>
+          <w:sz w:val="23"/>
+          <w:szCs w:val="23"/>
+          <w:lang w:val="en-IN" w:eastAsia="en-IN"/>
+        </w:rPr>
+      </w:pPr>
+    </w:p>
+    <w:p>
+      <w:pPr>
+        <w:shd w:val="clear" w:color="auto" w:fill="FFFFFF"/>
+        <w:spacing w:after="100" w:afterAutospacing="1"/>
+        <w:textAlignment w:val="baseline"/>
+        <w:rPr>
+          <w:rFonts w:ascii="inherit" w:eastAsia="Times New Roman" w:hAnsi="inherit"/>
+          <w:color w:val="242729"/>
+          <w:sz w:val="23"/>
+          <w:szCs w:val="23"/>
+          <w:lang w:val="en-IN" w:eastAsia="en-IN"/>
+        </w:rPr>
+      </w:pPr>
+      <w:r>
+        <w:rPr>
+          <w:rFonts w:ascii="inherit" w:eastAsia="Times New Roman" w:hAnsi="inherit"/>
+          <w:color w:val="242729"/>
+          <w:sz w:val="23"/>
+          <w:szCs w:val="23"/>
+          <w:lang w:val="en-IN" w:eastAsia="en-IN"/>
+        </w:rPr>
+        <w:t xml:space="preserve">Run the service folder in IntelliJ by clicking the green run button, when the terminal says </w:t>
+      </w:r>
+    </w:p>
+    <w:p>
+      <w:pPr>
+        <w:shd w:val="clear" w:color="auto" w:fill="E7E6E6" w:themeFill="background2"/>
+        <w:spacing w:after="100" w:afterAutospacing="1"/>
+        <w:textAlignment w:val="baseline"/>
+        <w:rPr>
+          <w:rFonts w:ascii="Consolas" w:eastAsia="Times New Roman" w:hAnsi="Consolas"/>
+          <w:color w:val="242729"/>
+          <w:lang w:val="en-IN" w:eastAsia="en-IN"/>
+        </w:rPr>
+      </w:pPr>
+      <w:r>
+        <w:rPr>
+          <w:rFonts w:ascii="Consolas" w:eastAsia="Times New Roman" w:hAnsi="Consolas"/>
+          <w:color w:val="242729"/>
+          <w:lang w:val="en-IN" w:eastAsia="en-IN"/>
+        </w:rPr>
+        <w:t>“</w:t>
+      </w:r>
+      <w:r>
+        <w:rPr>
+          <w:rFonts w:ascii="Consolas" w:eastAsia="Times New Roman" w:hAnsi="Consolas"/>
+          <w:color w:val="242729"/>
+          <w:lang w:val="en-IN" w:eastAsia="en-IN"/>
+        </w:rPr>
+        <w:t>9 actionable tasks: 1 executed, 8 up-to-date</w:t>
+      </w:r>
+    </w:p>
+    <w:p>
+      <w:pPr>
+        <w:shd w:val="clear" w:color="auto" w:fill="E7E6E6" w:themeFill="background2"/>
+        <w:spacing w:after="100" w:afterAutospacing="1"/>
+        <w:textAlignment w:val="baseline"/>
+        <w:rPr>
+          <w:rFonts w:ascii="Consolas" w:eastAsia="Times New Roman" w:hAnsi="Consolas"/>
+          <w:color w:val="242729"/>
+          <w:lang w:val="en-IN" w:eastAsia="en-IN"/>
+        </w:rPr>
+      </w:pPr>
+      <w:r>
+        <w:rPr>
+          <w:rFonts w:ascii="Consolas" w:eastAsia="Times New Roman" w:hAnsi="Consolas"/>
+          <w:color w:val="242729"/>
+          <w:lang w:val="en-IN" w:eastAsia="en-IN"/>
+        </w:rPr>
+        <w:t>Waiting for changes to input files of tasks...</w:t>
+      </w:r>
+      <w:r>
+        <w:rPr>
+          <w:rFonts w:ascii="Consolas" w:eastAsia="Times New Roman" w:hAnsi="Consolas"/>
+          <w:color w:val="242729"/>
+          <w:lang w:val="en-IN" w:eastAsia="en-IN"/>
+        </w:rPr>
+        <w:t>”</w:t>
+      </w:r>
+    </w:p>
+    <w:p>
+      <w:pPr>
+        <w:shd w:val="clear" w:color="auto" w:fill="FFFFFF"/>
+        <w:spacing w:after="100" w:afterAutospacing="1"/>
+        <w:textAlignment w:val="baseline"/>
+        <w:rPr>
+          <w:rFonts w:ascii="inherit" w:eastAsia="Times New Roman" w:hAnsi="inherit"/>
+          <w:b/>
+          <w:bCs/>
+          <w:color w:val="242729"/>
+          <w:sz w:val="23"/>
+          <w:szCs w:val="23"/>
+          <w:lang w:val="en-IN" w:eastAsia="en-IN"/>
+        </w:rPr>
+      </w:pPr>
+    </w:p>
+    <w:p>
+      <w:pPr>
+        <w:pStyle w:val="ListParagraph"/>
+        <w:numPr>
+          <w:ilvl w:val="0"/>
+          <w:numId w:val="8"/>
+        </w:numPr>
+        <w:shd w:val="clear" w:color="auto" w:fill="FFFFFF"/>
+        <w:spacing w:after="100" w:afterAutospacing="1"/>
+        <w:textAlignment w:val="baseline"/>
+        <w:rPr>
+          <w:rFonts w:ascii="inherit" w:eastAsia="Times New Roman" w:hAnsi="inherit"/>
+          <w:color w:val="242729"/>
+          <w:sz w:val="23"/>
+          <w:szCs w:val="23"/>
+          <w:lang w:val="en-IN" w:eastAsia="en-IN"/>
+        </w:rPr>
+      </w:pPr>
+      <w:r>
+        <w:rPr>
+          <w:rFonts w:ascii="inherit" w:eastAsia="Times New Roman" w:hAnsi="inherit"/>
+          <w:color w:val="242729"/>
+          <w:sz w:val="23"/>
+          <w:szCs w:val="23"/>
+          <w:lang w:val="en-IN" w:eastAsia="en-IN"/>
+        </w:rPr>
+        <w:t xml:space="preserve">open </w:t>
+      </w:r>
+      <w:hyperlink r:id="rId10" w:history="1">
+        <w:r>
+          <w:rPr>
+            <w:rStyle w:val="Hyperlink"/>
+            <w:rFonts w:ascii="inherit" w:eastAsia="Times New Roman" w:hAnsi="inherit"/>
+            <w:sz w:val="23"/>
+            <w:szCs w:val="23"/>
+            <w:lang w:val="en-IN" w:eastAsia="en-IN"/>
+          </w:rPr>
+          <w:t>http://localhost:9000/</w:t>
+        </w:r>
+      </w:hyperlink>
+      <w:r>
+        <w:rPr>
+          <w:rFonts w:ascii="inherit" w:eastAsia="Times New Roman" w:hAnsi="inherit"/>
+          <w:color w:val="242729"/>
+          <w:sz w:val="23"/>
+          <w:szCs w:val="23"/>
+          <w:lang w:val="en-IN" w:eastAsia="en-IN"/>
+        </w:rPr>
+        <w:t xml:space="preserve"> </w:t>
+      </w:r>
+      <w:r>
+        <w:rPr>
+          <w:rFonts w:ascii="inherit" w:eastAsia="Times New Roman" w:hAnsi="inherit"/>
+          <w:color w:val="242729"/>
+          <w:sz w:val="23"/>
+          <w:szCs w:val="23"/>
+          <w:lang w:val="en-IN" w:eastAsia="en-IN"/>
+        </w:rPr>
+        <w:t>.</w:t>
+      </w:r>
+    </w:p>
+    <w:p>
+      <w:pPr>
+        <w:shd w:val="clear" w:color="auto" w:fill="FFFFFF"/>
+        <w:spacing w:after="150" w:line="360" w:lineRule="auto"/>
+        <w:ind w:left="360"/>
+        <w:jc w:val="both"/>
+        <w:rPr>
+          <w:rFonts w:ascii="Times New Roman" w:hAnsi="Times New Roman" w:cs="Times New Roman"/>
+          <w:sz w:val="24"/>
+          <w:szCs w:val="24"/>
+        </w:rPr>
+      </w:pPr>
+      <w:r>
+        <w:rPr>
+          <w:rFonts w:ascii="Times New Roman" w:hAnsi="Times New Roman" w:cs="Times New Roman"/>
+          <w:sz w:val="24"/>
+          <w:szCs w:val="24"/>
+        </w:rPr>
+        <w:t>Register and login for the access of application.</w:t>
+      </w:r>
+    </w:p>
+    <w:p>
+      <w:pPr>
+        <w:shd w:val="clear" w:color="auto" w:fill="FFFFFF"/>
+        <w:spacing w:after="150" w:line="360" w:lineRule="auto"/>
+        <w:jc w:val="both"/>
+        <w:rPr>
+          <w:rFonts w:ascii="Times New Roman" w:hAnsi="Times New Roman" w:cs="Times New Roman"/>
+          <w:b/>
+          <w:bCs/>
+          <w:sz w:val="24"/>
+          <w:szCs w:val="24"/>
+          <w:u w:val="single"/>
+        </w:rPr>
+      </w:pPr>
+    </w:p>
+    <w:p>
+      <w:pPr>
+        <w:shd w:val="clear" w:color="auto" w:fill="FFFFFF"/>
+        <w:spacing w:after="150" w:line="360" w:lineRule="auto"/>
+        <w:jc w:val="both"/>
+        <w:rPr>
+          <w:rFonts w:ascii="Times New Roman" w:hAnsi="Times New Roman" w:cs="Times New Roman"/>
+          <w:sz w:val="24"/>
+          <w:szCs w:val="24"/>
+        </w:rPr>
+      </w:pPr>
     </w:p>
     <w:p>
       <w:pPr>
@@ -1064,7 +2399,7 @@
 </file>
 
 <file path=word/numbering.xml><?xml version="1.0" encoding="utf-8"?>
-<w:numbering xmlns:wpc="http://schemas.microsoft.com/office/word/2010/wordprocessingCanvas" xmlns:cx="http://schemas.microsoft.com/office/drawing/2014/chartex" xmlns:cx1="http://schemas.microsoft.com/office/drawing/2015/9/8/chartex" xmlns:cx2="http://schemas.microsoft.com/office/drawing/2015/10/21/chartex" xmlns:cx3="http://schemas.microsoft.com/office/drawing/2016/5/9/chartex" xmlns:cx4="http://schemas.microsoft.com/office/drawing/2016/5/10/chartex" xmlns:cx5="http://schemas.microsoft.com/office/drawing/2016/5/11/chartex" xmlns:cx6="http://schemas.microsoft.com/office/drawing/2016/5/12/chartex" xmlns:cx7="http://schemas.microsoft.com/office/drawing/2016/5/13/chartex" xmlns:cx8="http://schemas.microsoft.com/office/drawing/2016/5/14/chartex" xmlns:mc="http://schemas.openxmlformats.org/markup-compatibility/2006" xmlns:aink="http://schemas.microsoft.com/office/drawing/2016/ink" xmlns:am3d="http://schemas.microsoft.com/office/drawing/2017/model3d" xmlns:o="urn:schemas-microsoft-com:office:office" xmlns:r="http://schemas.openxmlformats.org/officeDocument/2006/relationships" xmlns:m="http://schemas.openxmlformats.org/officeDocument/2006/math" xmlns:v="urn:schemas-microsoft-com:vml" xmlns:wp14="http://schemas.microsoft.com/office/word/2010/wordprocessingDrawing" xmlns:wp="http://schemas.openxmlformats.org/drawingml/2006/wordprocessingDrawing" xmlns:w10="urn:schemas-microsoft-com:office:word" xmlns:w="http://schemas.openxmlformats.org/wordprocessingml/2006/main" xmlns:w14="http://schemas.microsoft.com/office/word/2010/wordml" xmlns:w15="http://schemas.microsoft.com/office/word/2012/wordml" xmlns:w16cid="http://schemas.microsoft.com/office/word/2016/wordml/cid" xmlns:w16se="http://schemas.microsoft.com/office/word/2015/wordml/symex" xmlns:wpg="http://schemas.microsoft.com/office/word/2010/wordprocessingGroup" xmlns:wpi="http://schemas.microsoft.com/office/word/2010/wordprocessingInk" xmlns:wne="http://schemas.microsoft.com/office/word/2006/wordml" xmlns:wps="http://schemas.microsoft.com/office/word/2010/wordprocessingShape" mc:Ignorable="w14 w15 w16se w16cid wp14">
+<w:numbering xmlns:wpc="http://schemas.microsoft.com/office/word/2010/wordprocessingCanvas" xmlns:cx="http://schemas.microsoft.com/office/drawing/2014/chartex" xmlns:cx1="http://schemas.microsoft.com/office/drawing/2015/9/8/chartex" xmlns:cx2="http://schemas.microsoft.com/office/drawing/2015/10/21/chartex" xmlns:cx3="http://schemas.microsoft.com/office/drawing/2016/5/9/chartex" xmlns:cx4="http://schemas.microsoft.com/office/drawing/2016/5/10/chartex" xmlns:cx5="http://schemas.microsoft.com/office/drawing/2016/5/11/chartex" xmlns:cx6="http://schemas.microsoft.com/office/drawing/2016/5/12/chartex" xmlns:cx7="http://schemas.microsoft.com/office/drawing/2016/5/13/chartex" xmlns:cx8="http://schemas.microsoft.com/office/drawing/2016/5/14/chartex" xmlns:mc="http://schemas.openxmlformats.org/markup-compatibility/2006" xmlns:aink="http://schemas.microsoft.com/office/drawing/2016/ink" xmlns:am3d="http://schemas.microsoft.com/office/drawing/2017/model3d" xmlns:o="urn:schemas-microsoft-com:office:office" xmlns:r="http://schemas.openxmlformats.org/officeDocument/2006/relationships" xmlns:m="http://schemas.openxmlformats.org/officeDocument/2006/math" xmlns:v="urn:schemas-microsoft-com:vml" xmlns:wp14="http://schemas.microsoft.com/office/word/2010/wordprocessingDrawing" xmlns:wp="http://schemas.openxmlformats.org/drawingml/2006/wordprocessingDrawing" xmlns:w10="urn:schemas-microsoft-com:office:word" xmlns:w="http://schemas.openxmlformats.org/wordprocessingml/2006/main" xmlns:w14="http://schemas.microsoft.com/office/word/2010/wordml" xmlns:w15="http://schemas.microsoft.com/office/word/2012/wordml" xmlns:w16cex="http://schemas.microsoft.com/office/word/2018/wordml/cex" xmlns:w16cid="http://schemas.microsoft.com/office/word/2016/wordml/cid" xmlns:w16="http://schemas.microsoft.com/office/word/2018/wordml" xmlns:w16sdtdh="http://schemas.microsoft.com/office/word/2020/wordml/sdtdatahash" xmlns:w16se="http://schemas.microsoft.com/office/word/2015/wordml/symex" xmlns:wpg="http://schemas.microsoft.com/office/word/2010/wordprocessingGroup" xmlns:wpi="http://schemas.microsoft.com/office/word/2010/wordprocessingInk" xmlns:wne="http://schemas.microsoft.com/office/word/2006/wordml" xmlns:wps="http://schemas.microsoft.com/office/word/2010/wordprocessingShape" mc:Ignorable="w14 w15 w16se w16cid w16 w16cex w16sdtdh wp14">
   <w:abstractNum w:abstractNumId="0" w15:restartNumberingAfterBreak="0">
     <w:nsid w:val="06DF3979"/>
     <w:multiLevelType w:val="hybridMultilevel"/>
@@ -1179,6 +2514,268 @@
     </w:lvl>
   </w:abstractNum>
   <w:abstractNum w:abstractNumId="1" w15:restartNumberingAfterBreak="0">
+    <w:nsid w:val="0EE35D5A"/>
+    <w:multiLevelType w:val="hybridMultilevel"/>
+    <w:tmpl w:val="FCBA2E10"/>
+    <w:lvl w:ilvl="0" w:tplc="40090001">
+      <w:start w:val="1"/>
+      <w:numFmt w:val="bullet"/>
+      <w:lvlText w:val=""/>
+      <w:lvlJc w:val="left"/>
+      <w:pPr>
+        <w:ind w:left="720" w:hanging="360"/>
+      </w:pPr>
+      <w:rPr>
+        <w:rFonts w:ascii="Symbol" w:hAnsi="Symbol" w:hint="default"/>
+      </w:rPr>
+    </w:lvl>
+    <w:lvl w:ilvl="1" w:tplc="40090003" w:tentative="1">
+      <w:start w:val="1"/>
+      <w:numFmt w:val="bullet"/>
+      <w:lvlText w:val="o"/>
+      <w:lvlJc w:val="left"/>
+      <w:pPr>
+        <w:ind w:left="1440" w:hanging="360"/>
+      </w:pPr>
+      <w:rPr>
+        <w:rFonts w:ascii="Courier New" w:hAnsi="Courier New" w:cs="Courier New" w:hint="default"/>
+      </w:rPr>
+    </w:lvl>
+    <w:lvl w:ilvl="2" w:tplc="40090005" w:tentative="1">
+      <w:start w:val="1"/>
+      <w:numFmt w:val="bullet"/>
+      <w:lvlText w:val=""/>
+      <w:lvlJc w:val="left"/>
+      <w:pPr>
+        <w:ind w:left="2160" w:hanging="360"/>
+      </w:pPr>
+      <w:rPr>
+        <w:rFonts w:ascii="Wingdings" w:hAnsi="Wingdings" w:hint="default"/>
+      </w:rPr>
+    </w:lvl>
+    <w:lvl w:ilvl="3" w:tplc="40090001" w:tentative="1">
+      <w:start w:val="1"/>
+      <w:numFmt w:val="bullet"/>
+      <w:lvlText w:val=""/>
+      <w:lvlJc w:val="left"/>
+      <w:pPr>
+        <w:ind w:left="2880" w:hanging="360"/>
+      </w:pPr>
+      <w:rPr>
+        <w:rFonts w:ascii="Symbol" w:hAnsi="Symbol" w:hint="default"/>
+      </w:rPr>
+    </w:lvl>
+    <w:lvl w:ilvl="4" w:tplc="40090003" w:tentative="1">
+      <w:start w:val="1"/>
+      <w:numFmt w:val="bullet"/>
+      <w:lvlText w:val="o"/>
+      <w:lvlJc w:val="left"/>
+      <w:pPr>
+        <w:ind w:left="3600" w:hanging="360"/>
+      </w:pPr>
+      <w:rPr>
+        <w:rFonts w:ascii="Courier New" w:hAnsi="Courier New" w:cs="Courier New" w:hint="default"/>
+      </w:rPr>
+    </w:lvl>
+    <w:lvl w:ilvl="5" w:tplc="40090005" w:tentative="1">
+      <w:start w:val="1"/>
+      <w:numFmt w:val="bullet"/>
+      <w:lvlText w:val=""/>
+      <w:lvlJc w:val="left"/>
+      <w:pPr>
+        <w:ind w:left="4320" w:hanging="360"/>
+      </w:pPr>
+      <w:rPr>
+        <w:rFonts w:ascii="Wingdings" w:hAnsi="Wingdings" w:hint="default"/>
+      </w:rPr>
+    </w:lvl>
+    <w:lvl w:ilvl="6" w:tplc="40090001" w:tentative="1">
+      <w:start w:val="1"/>
+      <w:numFmt w:val="bullet"/>
+      <w:lvlText w:val=""/>
+      <w:lvlJc w:val="left"/>
+      <w:pPr>
+        <w:ind w:left="5040" w:hanging="360"/>
+      </w:pPr>
+      <w:rPr>
+        <w:rFonts w:ascii="Symbol" w:hAnsi="Symbol" w:hint="default"/>
+      </w:rPr>
+    </w:lvl>
+    <w:lvl w:ilvl="7" w:tplc="40090003" w:tentative="1">
+      <w:start w:val="1"/>
+      <w:numFmt w:val="bullet"/>
+      <w:lvlText w:val="o"/>
+      <w:lvlJc w:val="left"/>
+      <w:pPr>
+        <w:ind w:left="5760" w:hanging="360"/>
+      </w:pPr>
+      <w:rPr>
+        <w:rFonts w:ascii="Courier New" w:hAnsi="Courier New" w:cs="Courier New" w:hint="default"/>
+      </w:rPr>
+    </w:lvl>
+    <w:lvl w:ilvl="8" w:tplc="40090005" w:tentative="1">
+      <w:start w:val="1"/>
+      <w:numFmt w:val="bullet"/>
+      <w:lvlText w:val=""/>
+      <w:lvlJc w:val="left"/>
+      <w:pPr>
+        <w:ind w:left="6480" w:hanging="360"/>
+      </w:pPr>
+      <w:rPr>
+        <w:rFonts w:ascii="Wingdings" w:hAnsi="Wingdings" w:hint="default"/>
+      </w:rPr>
+    </w:lvl>
+  </w:abstractNum>
+  <w:abstractNum w:abstractNumId="2" w15:restartNumberingAfterBreak="0">
+    <w:nsid w:val="111A39E1"/>
+    <w:multiLevelType w:val="multilevel"/>
+    <w:tmpl w:val="5D82CD24"/>
+    <w:lvl w:ilvl="0">
+      <w:start w:val="1"/>
+      <w:numFmt w:val="bullet"/>
+      <w:lvlText w:val=""/>
+      <w:lvlJc w:val="left"/>
+      <w:pPr>
+        <w:tabs>
+          <w:tab w:val="num" w:pos="720"/>
+        </w:tabs>
+        <w:ind w:left="720" w:hanging="360"/>
+      </w:pPr>
+      <w:rPr>
+        <w:rFonts w:ascii="Symbol" w:hAnsi="Symbol" w:hint="default"/>
+        <w:sz w:val="20"/>
+      </w:rPr>
+    </w:lvl>
+    <w:lvl w:ilvl="1" w:tentative="1">
+      <w:start w:val="1"/>
+      <w:numFmt w:val="bullet"/>
+      <w:lvlText w:val=""/>
+      <w:lvlJc w:val="left"/>
+      <w:pPr>
+        <w:tabs>
+          <w:tab w:val="num" w:pos="1440"/>
+        </w:tabs>
+        <w:ind w:left="1440" w:hanging="360"/>
+      </w:pPr>
+      <w:rPr>
+        <w:rFonts w:ascii="Symbol" w:hAnsi="Symbol" w:hint="default"/>
+        <w:sz w:val="20"/>
+      </w:rPr>
+    </w:lvl>
+    <w:lvl w:ilvl="2" w:tentative="1">
+      <w:start w:val="1"/>
+      <w:numFmt w:val="bullet"/>
+      <w:lvlText w:val=""/>
+      <w:lvlJc w:val="left"/>
+      <w:pPr>
+        <w:tabs>
+          <w:tab w:val="num" w:pos="2160"/>
+        </w:tabs>
+        <w:ind w:left="2160" w:hanging="360"/>
+      </w:pPr>
+      <w:rPr>
+        <w:rFonts w:ascii="Symbol" w:hAnsi="Symbol" w:hint="default"/>
+        <w:sz w:val="20"/>
+      </w:rPr>
+    </w:lvl>
+    <w:lvl w:ilvl="3" w:tentative="1">
+      <w:start w:val="1"/>
+      <w:numFmt w:val="bullet"/>
+      <w:lvlText w:val=""/>
+      <w:lvlJc w:val="left"/>
+      <w:pPr>
+        <w:tabs>
+          <w:tab w:val="num" w:pos="2880"/>
+        </w:tabs>
+        <w:ind w:left="2880" w:hanging="360"/>
+      </w:pPr>
+      <w:rPr>
+        <w:rFonts w:ascii="Symbol" w:hAnsi="Symbol" w:hint="default"/>
+        <w:sz w:val="20"/>
+      </w:rPr>
+    </w:lvl>
+    <w:lvl w:ilvl="4" w:tentative="1">
+      <w:start w:val="1"/>
+      <w:numFmt w:val="bullet"/>
+      <w:lvlText w:val=""/>
+      <w:lvlJc w:val="left"/>
+      <w:pPr>
+        <w:tabs>
+          <w:tab w:val="num" w:pos="3600"/>
+        </w:tabs>
+        <w:ind w:left="3600" w:hanging="360"/>
+      </w:pPr>
+      <w:rPr>
+        <w:rFonts w:ascii="Symbol" w:hAnsi="Symbol" w:hint="default"/>
+        <w:sz w:val="20"/>
+      </w:rPr>
+    </w:lvl>
+    <w:lvl w:ilvl="5" w:tentative="1">
+      <w:start w:val="1"/>
+      <w:numFmt w:val="bullet"/>
+      <w:lvlText w:val=""/>
+      <w:lvlJc w:val="left"/>
+      <w:pPr>
+        <w:tabs>
+          <w:tab w:val="num" w:pos="4320"/>
+        </w:tabs>
+        <w:ind w:left="4320" w:hanging="360"/>
+      </w:pPr>
+      <w:rPr>
+        <w:rFonts w:ascii="Symbol" w:hAnsi="Symbol" w:hint="default"/>
+        <w:sz w:val="20"/>
+      </w:rPr>
+    </w:lvl>
+    <w:lvl w:ilvl="6" w:tentative="1">
+      <w:start w:val="1"/>
+      <w:numFmt w:val="bullet"/>
+      <w:lvlText w:val=""/>
+      <w:lvlJc w:val="left"/>
+      <w:pPr>
+        <w:tabs>
+          <w:tab w:val="num" w:pos="5040"/>
+        </w:tabs>
+        <w:ind w:left="5040" w:hanging="360"/>
+      </w:pPr>
+      <w:rPr>
+        <w:rFonts w:ascii="Symbol" w:hAnsi="Symbol" w:hint="default"/>
+        <w:sz w:val="20"/>
+      </w:rPr>
+    </w:lvl>
+    <w:lvl w:ilvl="7" w:tentative="1">
+      <w:start w:val="1"/>
+      <w:numFmt w:val="bullet"/>
+      <w:lvlText w:val=""/>
+      <w:lvlJc w:val="left"/>
+      <w:pPr>
+        <w:tabs>
+          <w:tab w:val="num" w:pos="5760"/>
+        </w:tabs>
+        <w:ind w:left="5760" w:hanging="360"/>
+      </w:pPr>
+      <w:rPr>
+        <w:rFonts w:ascii="Symbol" w:hAnsi="Symbol" w:hint="default"/>
+        <w:sz w:val="20"/>
+      </w:rPr>
+    </w:lvl>
+    <w:lvl w:ilvl="8" w:tentative="1">
+      <w:start w:val="1"/>
+      <w:numFmt w:val="bullet"/>
+      <w:lvlText w:val=""/>
+      <w:lvlJc w:val="left"/>
+      <w:pPr>
+        <w:tabs>
+          <w:tab w:val="num" w:pos="6480"/>
+        </w:tabs>
+        <w:ind w:left="6480" w:hanging="360"/>
+      </w:pPr>
+      <w:rPr>
+        <w:rFonts w:ascii="Symbol" w:hAnsi="Symbol" w:hint="default"/>
+        <w:sz w:val="20"/>
+      </w:rPr>
+    </w:lvl>
+  </w:abstractNum>
+  <w:abstractNum w:abstractNumId="3" w15:restartNumberingAfterBreak="0">
     <w:nsid w:val="1B844275"/>
     <w:multiLevelType w:val="hybridMultilevel"/>
     <w:tmpl w:val="A64AE2AA"/>
@@ -1291,7 +2888,156 @@
       </w:rPr>
     </w:lvl>
   </w:abstractNum>
-  <w:abstractNum w:abstractNumId="2" w15:restartNumberingAfterBreak="0">
+  <w:abstractNum w:abstractNumId="4" w15:restartNumberingAfterBreak="0">
+    <w:nsid w:val="400E0EEA"/>
+    <w:multiLevelType w:val="multilevel"/>
+    <w:tmpl w:val="C884193A"/>
+    <w:lvl w:ilvl="0">
+      <w:start w:val="1"/>
+      <w:numFmt w:val="bullet"/>
+      <w:lvlText w:val=""/>
+      <w:lvlJc w:val="left"/>
+      <w:pPr>
+        <w:tabs>
+          <w:tab w:val="num" w:pos="720"/>
+        </w:tabs>
+        <w:ind w:left="720" w:hanging="360"/>
+      </w:pPr>
+      <w:rPr>
+        <w:rFonts w:ascii="Symbol" w:hAnsi="Symbol" w:hint="default"/>
+        <w:sz w:val="20"/>
+      </w:rPr>
+    </w:lvl>
+    <w:lvl w:ilvl="1" w:tentative="1">
+      <w:start w:val="1"/>
+      <w:numFmt w:val="bullet"/>
+      <w:lvlText w:val=""/>
+      <w:lvlJc w:val="left"/>
+      <w:pPr>
+        <w:tabs>
+          <w:tab w:val="num" w:pos="1440"/>
+        </w:tabs>
+        <w:ind w:left="1440" w:hanging="360"/>
+      </w:pPr>
+      <w:rPr>
+        <w:rFonts w:ascii="Symbol" w:hAnsi="Symbol" w:hint="default"/>
+        <w:sz w:val="20"/>
+      </w:rPr>
+    </w:lvl>
+    <w:lvl w:ilvl="2" w:tentative="1">
+      <w:start w:val="1"/>
+      <w:numFmt w:val="bullet"/>
+      <w:lvlText w:val=""/>
+      <w:lvlJc w:val="left"/>
+      <w:pPr>
+        <w:tabs>
+          <w:tab w:val="num" w:pos="2160"/>
+        </w:tabs>
+        <w:ind w:left="2160" w:hanging="360"/>
+      </w:pPr>
+      <w:rPr>
+        <w:rFonts w:ascii="Symbol" w:hAnsi="Symbol" w:hint="default"/>
+        <w:sz w:val="20"/>
+      </w:rPr>
+    </w:lvl>
+    <w:lvl w:ilvl="3" w:tentative="1">
+      <w:start w:val="1"/>
+      <w:numFmt w:val="bullet"/>
+      <w:lvlText w:val=""/>
+      <w:lvlJc w:val="left"/>
+      <w:pPr>
+        <w:tabs>
+          <w:tab w:val="num" w:pos="2880"/>
+        </w:tabs>
+        <w:ind w:left="2880" w:hanging="360"/>
+      </w:pPr>
+      <w:rPr>
+        <w:rFonts w:ascii="Symbol" w:hAnsi="Symbol" w:hint="default"/>
+        <w:sz w:val="20"/>
+      </w:rPr>
+    </w:lvl>
+    <w:lvl w:ilvl="4" w:tentative="1">
+      <w:start w:val="1"/>
+      <w:numFmt w:val="bullet"/>
+      <w:lvlText w:val=""/>
+      <w:lvlJc w:val="left"/>
+      <w:pPr>
+        <w:tabs>
+          <w:tab w:val="num" w:pos="3600"/>
+        </w:tabs>
+        <w:ind w:left="3600" w:hanging="360"/>
+      </w:pPr>
+      <w:rPr>
+        <w:rFonts w:ascii="Symbol" w:hAnsi="Symbol" w:hint="default"/>
+        <w:sz w:val="20"/>
+      </w:rPr>
+    </w:lvl>
+    <w:lvl w:ilvl="5" w:tentative="1">
+      <w:start w:val="1"/>
+      <w:numFmt w:val="bullet"/>
+      <w:lvlText w:val=""/>
+      <w:lvlJc w:val="left"/>
+      <w:pPr>
+        <w:tabs>
+          <w:tab w:val="num" w:pos="4320"/>
+        </w:tabs>
+        <w:ind w:left="4320" w:hanging="360"/>
+      </w:pPr>
+      <w:rPr>
+        <w:rFonts w:ascii="Symbol" w:hAnsi="Symbol" w:hint="default"/>
+        <w:sz w:val="20"/>
+      </w:rPr>
+    </w:lvl>
+    <w:lvl w:ilvl="6" w:tentative="1">
+      <w:start w:val="1"/>
+      <w:numFmt w:val="bullet"/>
+      <w:lvlText w:val=""/>
+      <w:lvlJc w:val="left"/>
+      <w:pPr>
+        <w:tabs>
+          <w:tab w:val="num" w:pos="5040"/>
+        </w:tabs>
+        <w:ind w:left="5040" w:hanging="360"/>
+      </w:pPr>
+      <w:rPr>
+        <w:rFonts w:ascii="Symbol" w:hAnsi="Symbol" w:hint="default"/>
+        <w:sz w:val="20"/>
+      </w:rPr>
+    </w:lvl>
+    <w:lvl w:ilvl="7" w:tentative="1">
+      <w:start w:val="1"/>
+      <w:numFmt w:val="bullet"/>
+      <w:lvlText w:val=""/>
+      <w:lvlJc w:val="left"/>
+      <w:pPr>
+        <w:tabs>
+          <w:tab w:val="num" w:pos="5760"/>
+        </w:tabs>
+        <w:ind w:left="5760" w:hanging="360"/>
+      </w:pPr>
+      <w:rPr>
+        <w:rFonts w:ascii="Symbol" w:hAnsi="Symbol" w:hint="default"/>
+        <w:sz w:val="20"/>
+      </w:rPr>
+    </w:lvl>
+    <w:lvl w:ilvl="8" w:tentative="1">
+      <w:start w:val="1"/>
+      <w:numFmt w:val="bullet"/>
+      <w:lvlText w:val=""/>
+      <w:lvlJc w:val="left"/>
+      <w:pPr>
+        <w:tabs>
+          <w:tab w:val="num" w:pos="6480"/>
+        </w:tabs>
+        <w:ind w:left="6480" w:hanging="360"/>
+      </w:pPr>
+      <w:rPr>
+        <w:rFonts w:ascii="Symbol" w:hAnsi="Symbol" w:hint="default"/>
+        <w:sz w:val="20"/>
+      </w:rPr>
+    </w:lvl>
+  </w:abstractNum>
+  <w:abstractNum w:abstractNumId="5" w15:restartNumberingAfterBreak="0">
     <w:nsid w:val="682F18C5"/>
     <w:multiLevelType w:val="multilevel"/>
     <w:tmpl w:val="DDC67B32"/>
@@ -1411,10 +3157,236 @@
       </w:pPr>
     </w:lvl>
   </w:abstractNum>
-  <w:abstractNum w:abstractNumId="3" w15:restartNumberingAfterBreak="0">
+  <w:abstractNum w:abstractNumId="6" w15:restartNumberingAfterBreak="0">
     <w:nsid w:val="6C8C7B2D"/>
     <w:multiLevelType w:val="hybridMultilevel"/>
     <w:tmpl w:val="639003A0"/>
+    <w:lvl w:ilvl="0" w:tplc="40090001">
+      <w:start w:val="1"/>
+      <w:numFmt w:val="bullet"/>
+      <w:lvlText w:val=""/>
+      <w:lvlJc w:val="left"/>
+      <w:pPr>
+        <w:ind w:left="720" w:hanging="360"/>
+      </w:pPr>
+      <w:rPr>
+        <w:rFonts w:ascii="Symbol" w:hAnsi="Symbol" w:hint="default"/>
+      </w:rPr>
+    </w:lvl>
+    <w:lvl w:ilvl="1" w:tplc="40090003" w:tentative="1">
+      <w:start w:val="1"/>
+      <w:numFmt w:val="bullet"/>
+      <w:lvlText w:val="o"/>
+      <w:lvlJc w:val="left"/>
+      <w:pPr>
+        <w:ind w:left="1440" w:hanging="360"/>
+      </w:pPr>
+      <w:rPr>
+        <w:rFonts w:ascii="Courier New" w:hAnsi="Courier New" w:cs="Courier New" w:hint="default"/>
+      </w:rPr>
+    </w:lvl>
+    <w:lvl w:ilvl="2" w:tplc="40090005" w:tentative="1">
+      <w:start w:val="1"/>
+      <w:numFmt w:val="bullet"/>
+      <w:lvlText w:val=""/>
+      <w:lvlJc w:val="left"/>
+      <w:pPr>
+        <w:ind w:left="2160" w:hanging="360"/>
+      </w:pPr>
+      <w:rPr>
+        <w:rFonts w:ascii="Wingdings" w:hAnsi="Wingdings" w:hint="default"/>
+      </w:rPr>
+    </w:lvl>
+    <w:lvl w:ilvl="3" w:tplc="40090001" w:tentative="1">
+      <w:start w:val="1"/>
+      <w:numFmt w:val="bullet"/>
+      <w:lvlText w:val=""/>
+      <w:lvlJc w:val="left"/>
+      <w:pPr>
+        <w:ind w:left="2880" w:hanging="360"/>
+      </w:pPr>
+      <w:rPr>
+        <w:rFonts w:ascii="Symbol" w:hAnsi="Symbol" w:hint="default"/>
+      </w:rPr>
+    </w:lvl>
+    <w:lvl w:ilvl="4" w:tplc="40090003" w:tentative="1">
+      <w:start w:val="1"/>
+      <w:numFmt w:val="bullet"/>
+      <w:lvlText w:val="o"/>
+      <w:lvlJc w:val="left"/>
+      <w:pPr>
+        <w:ind w:left="3600" w:hanging="360"/>
+      </w:pPr>
+      <w:rPr>
+        <w:rFonts w:ascii="Courier New" w:hAnsi="Courier New" w:cs="Courier New" w:hint="default"/>
+      </w:rPr>
+    </w:lvl>
+    <w:lvl w:ilvl="5" w:tplc="40090005" w:tentative="1">
+      <w:start w:val="1"/>
+      <w:numFmt w:val="bullet"/>
+      <w:lvlText w:val=""/>
+      <w:lvlJc w:val="left"/>
+      <w:pPr>
+        <w:ind w:left="4320" w:hanging="360"/>
+      </w:pPr>
+      <w:rPr>
+        <w:rFonts w:ascii="Wingdings" w:hAnsi="Wingdings" w:hint="default"/>
+      </w:rPr>
+    </w:lvl>
+    <w:lvl w:ilvl="6" w:tplc="40090001" w:tentative="1">
+      <w:start w:val="1"/>
+      <w:numFmt w:val="bullet"/>
+      <w:lvlText w:val=""/>
+      <w:lvlJc w:val="left"/>
+      <w:pPr>
+        <w:ind w:left="5040" w:hanging="360"/>
+      </w:pPr>
+      <w:rPr>
+        <w:rFonts w:ascii="Symbol" w:hAnsi="Symbol" w:hint="default"/>
+      </w:rPr>
+    </w:lvl>
+    <w:lvl w:ilvl="7" w:tplc="40090003" w:tentative="1">
+      <w:start w:val="1"/>
+      <w:numFmt w:val="bullet"/>
+      <w:lvlText w:val="o"/>
+      <w:lvlJc w:val="left"/>
+      <w:pPr>
+        <w:ind w:left="5760" w:hanging="360"/>
+      </w:pPr>
+      <w:rPr>
+        <w:rFonts w:ascii="Courier New" w:hAnsi="Courier New" w:cs="Courier New" w:hint="default"/>
+      </w:rPr>
+    </w:lvl>
+    <w:lvl w:ilvl="8" w:tplc="40090005" w:tentative="1">
+      <w:start w:val="1"/>
+      <w:numFmt w:val="bullet"/>
+      <w:lvlText w:val=""/>
+      <w:lvlJc w:val="left"/>
+      <w:pPr>
+        <w:ind w:left="6480" w:hanging="360"/>
+      </w:pPr>
+      <w:rPr>
+        <w:rFonts w:ascii="Wingdings" w:hAnsi="Wingdings" w:hint="default"/>
+      </w:rPr>
+    </w:lvl>
+  </w:abstractNum>
+  <w:abstractNum w:abstractNumId="7" w15:restartNumberingAfterBreak="0">
+    <w:nsid w:val="6CF82375"/>
+    <w:multiLevelType w:val="hybridMultilevel"/>
+    <w:tmpl w:val="F34409A8"/>
+    <w:lvl w:ilvl="0" w:tplc="40090001">
+      <w:start w:val="1"/>
+      <w:numFmt w:val="bullet"/>
+      <w:lvlText w:val=""/>
+      <w:lvlJc w:val="left"/>
+      <w:pPr>
+        <w:ind w:left="1440" w:hanging="360"/>
+      </w:pPr>
+      <w:rPr>
+        <w:rFonts w:ascii="Symbol" w:hAnsi="Symbol" w:hint="default"/>
+      </w:rPr>
+    </w:lvl>
+    <w:lvl w:ilvl="1" w:tplc="40090003" w:tentative="1">
+      <w:start w:val="1"/>
+      <w:numFmt w:val="bullet"/>
+      <w:lvlText w:val="o"/>
+      <w:lvlJc w:val="left"/>
+      <w:pPr>
+        <w:ind w:left="2160" w:hanging="360"/>
+      </w:pPr>
+      <w:rPr>
+        <w:rFonts w:ascii="Courier New" w:hAnsi="Courier New" w:cs="Courier New" w:hint="default"/>
+      </w:rPr>
+    </w:lvl>
+    <w:lvl w:ilvl="2" w:tplc="40090005" w:tentative="1">
+      <w:start w:val="1"/>
+      <w:numFmt w:val="bullet"/>
+      <w:lvlText w:val=""/>
+      <w:lvlJc w:val="left"/>
+      <w:pPr>
+        <w:ind w:left="2880" w:hanging="360"/>
+      </w:pPr>
+      <w:rPr>
+        <w:rFonts w:ascii="Wingdings" w:hAnsi="Wingdings" w:hint="default"/>
+      </w:rPr>
+    </w:lvl>
+    <w:lvl w:ilvl="3" w:tplc="40090001" w:tentative="1">
+      <w:start w:val="1"/>
+      <w:numFmt w:val="bullet"/>
+      <w:lvlText w:val=""/>
+      <w:lvlJc w:val="left"/>
+      <w:pPr>
+        <w:ind w:left="3600" w:hanging="360"/>
+      </w:pPr>
+      <w:rPr>
+        <w:rFonts w:ascii="Symbol" w:hAnsi="Symbol" w:hint="default"/>
+      </w:rPr>
+    </w:lvl>
+    <w:lvl w:ilvl="4" w:tplc="40090003" w:tentative="1">
+      <w:start w:val="1"/>
+      <w:numFmt w:val="bullet"/>
+      <w:lvlText w:val="o"/>
+      <w:lvlJc w:val="left"/>
+      <w:pPr>
+        <w:ind w:left="4320" w:hanging="360"/>
+      </w:pPr>
+      <w:rPr>
+        <w:rFonts w:ascii="Courier New" w:hAnsi="Courier New" w:cs="Courier New" w:hint="default"/>
+      </w:rPr>
+    </w:lvl>
+    <w:lvl w:ilvl="5" w:tplc="40090005" w:tentative="1">
+      <w:start w:val="1"/>
+      <w:numFmt w:val="bullet"/>
+      <w:lvlText w:val=""/>
+      <w:lvlJc w:val="left"/>
+      <w:pPr>
+        <w:ind w:left="5040" w:hanging="360"/>
+      </w:pPr>
+      <w:rPr>
+        <w:rFonts w:ascii="Wingdings" w:hAnsi="Wingdings" w:hint="default"/>
+      </w:rPr>
+    </w:lvl>
+    <w:lvl w:ilvl="6" w:tplc="40090001" w:tentative="1">
+      <w:start w:val="1"/>
+      <w:numFmt w:val="bullet"/>
+      <w:lvlText w:val=""/>
+      <w:lvlJc w:val="left"/>
+      <w:pPr>
+        <w:ind w:left="5760" w:hanging="360"/>
+      </w:pPr>
+      <w:rPr>
+        <w:rFonts w:ascii="Symbol" w:hAnsi="Symbol" w:hint="default"/>
+      </w:rPr>
+    </w:lvl>
+    <w:lvl w:ilvl="7" w:tplc="40090003" w:tentative="1">
+      <w:start w:val="1"/>
+      <w:numFmt w:val="bullet"/>
+      <w:lvlText w:val="o"/>
+      <w:lvlJc w:val="left"/>
+      <w:pPr>
+        <w:ind w:left="6480" w:hanging="360"/>
+      </w:pPr>
+      <w:rPr>
+        <w:rFonts w:ascii="Courier New" w:hAnsi="Courier New" w:cs="Courier New" w:hint="default"/>
+      </w:rPr>
+    </w:lvl>
+    <w:lvl w:ilvl="8" w:tplc="40090005" w:tentative="1">
+      <w:start w:val="1"/>
+      <w:numFmt w:val="bullet"/>
+      <w:lvlText w:val=""/>
+      <w:lvlJc w:val="left"/>
+      <w:pPr>
+        <w:ind w:left="7200" w:hanging="360"/>
+      </w:pPr>
+      <w:rPr>
+        <w:rFonts w:ascii="Wingdings" w:hAnsi="Wingdings" w:hint="default"/>
+      </w:rPr>
+    </w:lvl>
+  </w:abstractNum>
+  <w:abstractNum w:abstractNumId="8" w15:restartNumberingAfterBreak="0">
+    <w:nsid w:val="748B553B"/>
+    <w:multiLevelType w:val="hybridMultilevel"/>
+    <w:tmpl w:val="213C874A"/>
     <w:lvl w:ilvl="0" w:tplc="40090001">
       <w:start w:val="1"/>
       <w:numFmt w:val="bullet"/>
@@ -1528,19 +3500,34 @@
     <w:abstractNumId w:val="0"/>
   </w:num>
   <w:num w:numId="2">
+    <w:abstractNumId w:val="3"/>
+  </w:num>
+  <w:num w:numId="3">
+    <w:abstractNumId w:val="5"/>
+  </w:num>
+  <w:num w:numId="4">
+    <w:abstractNumId w:val="6"/>
+  </w:num>
+  <w:num w:numId="5">
+    <w:abstractNumId w:val="2"/>
+  </w:num>
+  <w:num w:numId="6">
+    <w:abstractNumId w:val="4"/>
+  </w:num>
+  <w:num w:numId="7">
+    <w:abstractNumId w:val="8"/>
+  </w:num>
+  <w:num w:numId="8">
     <w:abstractNumId w:val="1"/>
   </w:num>
-  <w:num w:numId="3">
-    <w:abstractNumId w:val="2"/>
-  </w:num>
-  <w:num w:numId="4">
-    <w:abstractNumId w:val="3"/>
+  <w:num w:numId="9">
+    <w:abstractNumId w:val="7"/>
   </w:num>
 </w:numbering>
 </file>
 
 <file path=word/styles.xml><?xml version="1.0" encoding="utf-8"?>
-<w:styles xmlns:mc="http://schemas.openxmlformats.org/markup-compatibility/2006" xmlns:r="http://schemas.openxmlformats.org/officeDocument/2006/relationships" xmlns:w="http://schemas.openxmlformats.org/wordprocessingml/2006/main" xmlns:w14="http://schemas.microsoft.com/office/word/2010/wordml" xmlns:w15="http://schemas.microsoft.com/office/word/2012/wordml" xmlns:w16cid="http://schemas.microsoft.com/office/word/2016/wordml/cid" xmlns:w16se="http://schemas.microsoft.com/office/word/2015/wordml/symex" mc:Ignorable="w14 w15 w16se w16cid">
+<w:styles xmlns:mc="http://schemas.openxmlformats.org/markup-compatibility/2006" xmlns:r="http://schemas.openxmlformats.org/officeDocument/2006/relationships" xmlns:w="http://schemas.openxmlformats.org/wordprocessingml/2006/main" xmlns:w14="http://schemas.microsoft.com/office/word/2010/wordml" xmlns:w15="http://schemas.microsoft.com/office/word/2012/wordml" xmlns:w16cex="http://schemas.microsoft.com/office/word/2018/wordml/cex" xmlns:w16cid="http://schemas.microsoft.com/office/word/2016/wordml/cid" xmlns:w16="http://schemas.microsoft.com/office/word/2018/wordml" xmlns:w16sdtdh="http://schemas.microsoft.com/office/word/2020/wordml/sdtdatahash" xmlns:w16se="http://schemas.microsoft.com/office/word/2015/wordml/symex" mc:Ignorable="w14 w15 w16se w16cid w16 w16cex w16sdtdh">
   <w:docDefaults>
     <w:rPrDefault>
       <w:rPr>
@@ -2036,6 +4023,103 @@
       <w:u w:val="single"/>
     </w:rPr>
   </w:style>
+  <w:style w:type="character" w:styleId="Emphasis">
+    <w:name w:val="Emphasis"/>
+    <w:basedOn w:val="DefaultParagraphFont"/>
+    <w:uiPriority w:val="20"/>
+    <w:qFormat/>
+    <w:rsid w:val="005E0E10"/>
+    <w:rPr>
+      <w:i/>
+      <w:iCs/>
+    </w:rPr>
+  </w:style>
+  <w:style w:type="paragraph" w:styleId="HTMLPreformatted">
+    <w:name w:val="HTML Preformatted"/>
+    <w:basedOn w:val="Normal"/>
+    <w:link w:val="HTMLPreformattedChar"/>
+    <w:uiPriority w:val="99"/>
+    <w:semiHidden/>
+    <w:unhideWhenUsed/>
+    <w:rsid w:val="005E0E10"/>
+    <w:pPr>
+      <w:tabs>
+        <w:tab w:val="left" w:pos="916"/>
+        <w:tab w:val="left" w:pos="1832"/>
+        <w:tab w:val="left" w:pos="2748"/>
+        <w:tab w:val="left" w:pos="3664"/>
+        <w:tab w:val="left" w:pos="4580"/>
+        <w:tab w:val="left" w:pos="5496"/>
+        <w:tab w:val="left" w:pos="6412"/>
+        <w:tab w:val="left" w:pos="7328"/>
+        <w:tab w:val="left" w:pos="8244"/>
+        <w:tab w:val="left" w:pos="9160"/>
+        <w:tab w:val="left" w:pos="10076"/>
+        <w:tab w:val="left" w:pos="10992"/>
+        <w:tab w:val="left" w:pos="11908"/>
+        <w:tab w:val="left" w:pos="12824"/>
+        <w:tab w:val="left" w:pos="13740"/>
+        <w:tab w:val="left" w:pos="14656"/>
+      </w:tabs>
+    </w:pPr>
+    <w:rPr>
+      <w:rFonts w:ascii="Courier New" w:eastAsia="Times New Roman" w:hAnsi="Courier New" w:cs="Courier New"/>
+      <w:lang w:val="en-IN" w:eastAsia="en-IN"/>
+    </w:rPr>
+  </w:style>
+  <w:style w:type="character" w:customStyle="1" w:styleId="HTMLPreformattedChar">
+    <w:name w:val="HTML Preformatted Char"/>
+    <w:basedOn w:val="DefaultParagraphFont"/>
+    <w:link w:val="HTMLPreformatted"/>
+    <w:uiPriority w:val="99"/>
+    <w:semiHidden/>
+    <w:rsid w:val="005E0E10"/>
+    <w:rPr>
+      <w:rFonts w:ascii="Courier New" w:eastAsia="Times New Roman" w:hAnsi="Courier New" w:cs="Courier New"/>
+      <w:sz w:val="20"/>
+      <w:szCs w:val="20"/>
+      <w:lang w:eastAsia="en-IN"/>
+    </w:rPr>
+  </w:style>
+  <w:style w:type="character" w:styleId="HTMLCode">
+    <w:name w:val="HTML Code"/>
+    <w:basedOn w:val="DefaultParagraphFont"/>
+    <w:uiPriority w:val="99"/>
+    <w:semiHidden/>
+    <w:unhideWhenUsed/>
+    <w:rsid w:val="005E0E10"/>
+    <w:rPr>
+      <w:rFonts w:ascii="Courier New" w:eastAsia="Times New Roman" w:hAnsi="Courier New" w:cs="Courier New"/>
+      <w:sz w:val="20"/>
+      <w:szCs w:val="20"/>
+    </w:rPr>
+  </w:style>
+  <w:style w:type="character" w:customStyle="1" w:styleId="hljs-symbol">
+    <w:name w:val="hljs-symbol"/>
+    <w:basedOn w:val="DefaultParagraphFont"/>
+    <w:rsid w:val="005E0E10"/>
+  </w:style>
+  <w:style w:type="character" w:customStyle="1" w:styleId="hljs-string">
+    <w:name w:val="hljs-string"/>
+    <w:basedOn w:val="DefaultParagraphFont"/>
+    <w:rsid w:val="005E0E10"/>
+  </w:style>
+  <w:style w:type="character" w:customStyle="1" w:styleId="hljs-type">
+    <w:name w:val="hljs-type"/>
+    <w:basedOn w:val="DefaultParagraphFont"/>
+    <w:rsid w:val="005E0E10"/>
+  </w:style>
+  <w:style w:type="character" w:styleId="Strong">
+    <w:name w:val="Strong"/>
+    <w:basedOn w:val="DefaultParagraphFont"/>
+    <w:uiPriority w:val="22"/>
+    <w:qFormat/>
+    <w:rsid w:val="005E0E10"/>
+    <w:rPr>
+      <w:b/>
+      <w:bCs/>
+    </w:rPr>
+  </w:style>
 </w:styles>
 </file>
 

</xml_diff>